<commit_message>
m1284p softserial tested on MISO MOSI pins
</commit_message>
<xml_diff>
--- a/neowayGsm/study.docx
+++ b/neowayGsm/study.docx
@@ -4,7 +4,15 @@
   <w:body>
     <w:p>
       <w:r>
-        <w:t>************************** motivation    *****************************************</w:t>
+        <w:t xml:space="preserve">************************** </w:t>
+      </w:r>
+      <w:proofErr w:type="gramStart"/>
+      <w:r>
+        <w:t>motivation</w:t>
+      </w:r>
+      <w:proofErr w:type="gramEnd"/>
+      <w:r>
+        <w:t xml:space="preserve">    *****************************************</w:t>
       </w:r>
     </w:p>
     <w:p>
@@ -16,7 +24,23 @@
         </w:numPr>
       </w:pPr>
       <w:r>
-        <w:t>I want to work with low cost neoway Chinese gsm modules</w:t>
+        <w:t xml:space="preserve">I want to work with low cost </w:t>
+      </w:r>
+      <w:proofErr w:type="spellStart"/>
+      <w:r>
+        <w:t>neoway</w:t>
+      </w:r>
+      <w:proofErr w:type="spellEnd"/>
+      <w:r>
+        <w:t xml:space="preserve"> Chinese </w:t>
+      </w:r>
+      <w:proofErr w:type="spellStart"/>
+      <w:r>
+        <w:t>gsm</w:t>
+      </w:r>
+      <w:proofErr w:type="spellEnd"/>
+      <w:r>
+        <w:t xml:space="preserve"> modules</w:t>
       </w:r>
     </w:p>
     <w:p>
@@ -52,7 +76,15 @@
         </w:numPr>
       </w:pPr>
       <w:r>
-        <w:t xml:space="preserve">So I need usb asp </w:t>
+        <w:t xml:space="preserve">So I need </w:t>
+      </w:r>
+      <w:proofErr w:type="spellStart"/>
+      <w:r>
+        <w:t>usb</w:t>
+      </w:r>
+      <w:proofErr w:type="spellEnd"/>
+      <w:r>
+        <w:t xml:space="preserve"> asp </w:t>
       </w:r>
     </w:p>
     <w:p>
@@ -63,8 +95,13 @@
           <w:numId w:val="1"/>
         </w:numPr>
       </w:pPr>
-      <w:r>
-        <w:t xml:space="preserve">Usbasp installation in windows 10 is tricky </w:t>
+      <w:proofErr w:type="spellStart"/>
+      <w:r>
+        <w:t>Usbasp</w:t>
+      </w:r>
+      <w:proofErr w:type="spellEnd"/>
+      <w:r>
+        <w:t xml:space="preserve"> installation in windows 10 is tricky </w:t>
       </w:r>
     </w:p>
     <w:p>
@@ -96,7 +133,31 @@
         </w:numPr>
       </w:pPr>
       <w:r>
-        <w:t xml:space="preserve">then i will use avrdudes sw to burn </w:t>
+        <w:t xml:space="preserve">then </w:t>
+      </w:r>
+      <w:proofErr w:type="spellStart"/>
+      <w:r>
+        <w:t>i</w:t>
+      </w:r>
+      <w:proofErr w:type="spellEnd"/>
+      <w:r>
+        <w:t xml:space="preserve"> will use </w:t>
+      </w:r>
+      <w:proofErr w:type="spellStart"/>
+      <w:r>
+        <w:t>avrdudes</w:t>
+      </w:r>
+      <w:proofErr w:type="spellEnd"/>
+      <w:r>
+        <w:t xml:space="preserve"> </w:t>
+      </w:r>
+      <w:proofErr w:type="spellStart"/>
+      <w:r>
+        <w:t>sw</w:t>
+      </w:r>
+      <w:proofErr w:type="spellEnd"/>
+      <w:r>
+        <w:t xml:space="preserve"> to burn </w:t>
       </w:r>
     </w:p>
     <w:p>
@@ -116,7 +177,15 @@
         </w:r>
       </w:hyperlink>
       <w:r>
-        <w:t xml:space="preserve"> installation of it generates error in windows 10 as libusb not found so installation steps in the links should be followed </w:t>
+        <w:t xml:space="preserve"> installation of it generates error in windows 10 as </w:t>
+      </w:r>
+      <w:proofErr w:type="spellStart"/>
+      <w:r>
+        <w:t>libusb</w:t>
+      </w:r>
+      <w:proofErr w:type="spellEnd"/>
+      <w:r>
+        <w:t xml:space="preserve"> not found so installation steps in the links should be followed </w:t>
       </w:r>
     </w:p>
     <w:p>
@@ -128,7 +197,15 @@
         </w:numPr>
       </w:pPr>
       <w:r>
-        <w:t>first I am going to use arduino ide for the unit tests ‘</w:t>
+        <w:t xml:space="preserve">first I am going to use </w:t>
+      </w:r>
+      <w:proofErr w:type="spellStart"/>
+      <w:r>
+        <w:t>arduino</w:t>
+      </w:r>
+      <w:proofErr w:type="spellEnd"/>
+      <w:r>
+        <w:t xml:space="preserve"> ide for the unit tests ‘</w:t>
       </w:r>
     </w:p>
     <w:p>
@@ -140,7 +217,31 @@
         </w:numPr>
       </w:pPr>
       <w:r>
-        <w:t>then I will use vMicro in avrstudio 7 to test a compleset class like code</w:t>
+        <w:t xml:space="preserve">then I will use </w:t>
+      </w:r>
+      <w:proofErr w:type="spellStart"/>
+      <w:r>
+        <w:t>vMicro</w:t>
+      </w:r>
+      <w:proofErr w:type="spellEnd"/>
+      <w:r>
+        <w:t xml:space="preserve"> in </w:t>
+      </w:r>
+      <w:proofErr w:type="spellStart"/>
+      <w:r>
+        <w:t>avrstudio</w:t>
+      </w:r>
+      <w:proofErr w:type="spellEnd"/>
+      <w:r>
+        <w:t xml:space="preserve"> 7 to test a </w:t>
+      </w:r>
+      <w:proofErr w:type="spellStart"/>
+      <w:r>
+        <w:t>compleset</w:t>
+      </w:r>
+      <w:proofErr w:type="spellEnd"/>
+      <w:r>
+        <w:t xml:space="preserve"> class like code</w:t>
       </w:r>
     </w:p>
     <w:p>
@@ -152,7 +253,23 @@
         </w:numPr>
       </w:pPr>
       <w:r>
-        <w:t xml:space="preserve">after that I will merge it with knollery’s mqtt library </w:t>
+        <w:t xml:space="preserve">after that I will merge it with </w:t>
+      </w:r>
+      <w:proofErr w:type="spellStart"/>
+      <w:r>
+        <w:t>knollery’s</w:t>
+      </w:r>
+      <w:proofErr w:type="spellEnd"/>
+      <w:r>
+        <w:t xml:space="preserve"> </w:t>
+      </w:r>
+      <w:proofErr w:type="spellStart"/>
+      <w:r>
+        <w:t>mqtt</w:t>
+      </w:r>
+      <w:proofErr w:type="spellEnd"/>
+      <w:r>
+        <w:t xml:space="preserve"> library </w:t>
       </w:r>
     </w:p>
     <w:p>
@@ -164,7 +281,23 @@
         </w:numPr>
       </w:pPr>
       <w:r>
-        <w:t xml:space="preserve">now lets check my custom board with usb asp </w:t>
+        <w:t xml:space="preserve">now </w:t>
+      </w:r>
+      <w:proofErr w:type="spellStart"/>
+      <w:r>
+        <w:t>lets</w:t>
+      </w:r>
+      <w:proofErr w:type="spellEnd"/>
+      <w:r>
+        <w:t xml:space="preserve"> check my custom board with </w:t>
+      </w:r>
+      <w:proofErr w:type="spellStart"/>
+      <w:r>
+        <w:t>usb</w:t>
+      </w:r>
+      <w:proofErr w:type="spellEnd"/>
+      <w:r>
+        <w:t xml:space="preserve"> asp </w:t>
       </w:r>
     </w:p>
     <w:p>
@@ -176,7 +309,15 @@
         </w:numPr>
       </w:pPr>
       <w:r>
-        <w:t xml:space="preserve">preset saved as commModule atmega1284p read ok </w:t>
+        <w:t xml:space="preserve">preset saved as </w:t>
+      </w:r>
+      <w:proofErr w:type="spellStart"/>
+      <w:r>
+        <w:t>commModule</w:t>
+      </w:r>
+      <w:proofErr w:type="spellEnd"/>
+      <w:r>
+        <w:t xml:space="preserve"> atmega1284p read ok </w:t>
       </w:r>
     </w:p>
     <w:p>
@@ -188,7 +329,31 @@
         </w:numPr>
       </w:pPr>
       <w:r>
-        <w:t xml:space="preserve">now lets connect the ftdi usb module which will be used for debug </w:t>
+        <w:t xml:space="preserve">now </w:t>
+      </w:r>
+      <w:proofErr w:type="spellStart"/>
+      <w:r>
+        <w:t>lets</w:t>
+      </w:r>
+      <w:proofErr w:type="spellEnd"/>
+      <w:r>
+        <w:t xml:space="preserve"> connect the </w:t>
+      </w:r>
+      <w:proofErr w:type="spellStart"/>
+      <w:r>
+        <w:t>ftdi</w:t>
+      </w:r>
+      <w:proofErr w:type="spellEnd"/>
+      <w:r>
+        <w:t xml:space="preserve"> </w:t>
+      </w:r>
+      <w:proofErr w:type="spellStart"/>
+      <w:r>
+        <w:t>usb</w:t>
+      </w:r>
+      <w:proofErr w:type="spellEnd"/>
+      <w:r>
+        <w:t xml:space="preserve"> module which will be used for debug </w:t>
       </w:r>
     </w:p>
     <w:p>
@@ -243,7 +408,20 @@
         <w:t>**************</w:t>
       </w:r>
       <w:r>
-        <w:t xml:space="preserve">*****************  mcu setup    </w:t>
+        <w:t>****************</w:t>
+      </w:r>
+      <w:proofErr w:type="gramStart"/>
+      <w:r>
+        <w:t xml:space="preserve">*  </w:t>
+      </w:r>
+      <w:proofErr w:type="spellStart"/>
+      <w:r>
+        <w:t>mcu</w:t>
+      </w:r>
+      <w:proofErr w:type="spellEnd"/>
+      <w:proofErr w:type="gramEnd"/>
+      <w:r>
+        <w:t xml:space="preserve"> setup    </w:t>
       </w:r>
       <w:r>
         <w:t>***********************************</w:t>
@@ -258,7 +436,39 @@
         </w:numPr>
       </w:pPr>
       <w:r>
-        <w:t xml:space="preserve">now we are going to test the comm module custom board neoway gsm with atmega 1284P </w:t>
+        <w:t xml:space="preserve">now we are going to test the </w:t>
+      </w:r>
+      <w:proofErr w:type="spellStart"/>
+      <w:r>
+        <w:t>comm</w:t>
+      </w:r>
+      <w:proofErr w:type="spellEnd"/>
+      <w:r>
+        <w:t xml:space="preserve"> module custom board </w:t>
+      </w:r>
+      <w:proofErr w:type="spellStart"/>
+      <w:r>
+        <w:t>neoway</w:t>
+      </w:r>
+      <w:proofErr w:type="spellEnd"/>
+      <w:r>
+        <w:t xml:space="preserve"> </w:t>
+      </w:r>
+      <w:proofErr w:type="spellStart"/>
+      <w:r>
+        <w:t>gsm</w:t>
+      </w:r>
+      <w:proofErr w:type="spellEnd"/>
+      <w:r>
+        <w:t xml:space="preserve"> with </w:t>
+      </w:r>
+      <w:proofErr w:type="spellStart"/>
+      <w:r>
+        <w:t>atmega</w:t>
+      </w:r>
+      <w:proofErr w:type="spellEnd"/>
+      <w:r>
+        <w:t xml:space="preserve"> 1284P </w:t>
       </w:r>
     </w:p>
     <w:p>
@@ -270,7 +480,23 @@
         </w:numPr>
       </w:pPr>
       <w:r>
-        <w:t xml:space="preserve">but now I want transform atmega 1284p as an arduino </w:t>
+        <w:t xml:space="preserve">but now I want transform </w:t>
+      </w:r>
+      <w:proofErr w:type="spellStart"/>
+      <w:r>
+        <w:t>atmega</w:t>
+      </w:r>
+      <w:proofErr w:type="spellEnd"/>
+      <w:r>
+        <w:t xml:space="preserve"> 1284p as an </w:t>
+      </w:r>
+      <w:proofErr w:type="spellStart"/>
+      <w:r>
+        <w:t>arduino</w:t>
+      </w:r>
+      <w:proofErr w:type="spellEnd"/>
+      <w:r>
+        <w:t xml:space="preserve"> </w:t>
       </w:r>
     </w:p>
     <w:p>
@@ -282,7 +508,23 @@
         </w:numPr>
       </w:pPr>
       <w:r>
-        <w:t xml:space="preserve">sniffing web I got microduino which has atmega 1284p support </w:t>
+        <w:t xml:space="preserve">sniffing web I got </w:t>
+      </w:r>
+      <w:proofErr w:type="spellStart"/>
+      <w:r>
+        <w:t>microduino</w:t>
+      </w:r>
+      <w:proofErr w:type="spellEnd"/>
+      <w:r>
+        <w:t xml:space="preserve"> which has </w:t>
+      </w:r>
+      <w:proofErr w:type="spellStart"/>
+      <w:r>
+        <w:t>atmega</w:t>
+      </w:r>
+      <w:proofErr w:type="spellEnd"/>
+      <w:r>
+        <w:t xml:space="preserve"> 1284p support </w:t>
       </w:r>
       <w:hyperlink r:id="rId8" w:history="1">
         <w:r>
@@ -317,7 +559,31 @@
         </w:numPr>
       </w:pPr>
       <w:r>
-        <w:t xml:space="preserve">now lets install this microduino core to our arduino </w:t>
+        <w:t xml:space="preserve">now </w:t>
+      </w:r>
+      <w:proofErr w:type="spellStart"/>
+      <w:r>
+        <w:t>lets</w:t>
+      </w:r>
+      <w:proofErr w:type="spellEnd"/>
+      <w:r>
+        <w:t xml:space="preserve"> install this </w:t>
+      </w:r>
+      <w:proofErr w:type="spellStart"/>
+      <w:r>
+        <w:t>microduino</w:t>
+      </w:r>
+      <w:proofErr w:type="spellEnd"/>
+      <w:r>
+        <w:t xml:space="preserve"> core to our </w:t>
+      </w:r>
+      <w:proofErr w:type="spellStart"/>
+      <w:r>
+        <w:t>arduino</w:t>
+      </w:r>
+      <w:proofErr w:type="spellEnd"/>
+      <w:r>
+        <w:t xml:space="preserve"> </w:t>
       </w:r>
       <w:hyperlink r:id="rId9" w:history="1">
         <w:r>
@@ -334,7 +600,15 @@
         <w:t xml:space="preserve">of sketchbook </w:t>
       </w:r>
       <w:r>
-        <w:t xml:space="preserve">and install it manually or do it with Arduino IDE by using this tutorial  </w:t>
+        <w:t xml:space="preserve">and install it manually or do it with </w:t>
+      </w:r>
+      <w:proofErr w:type="spellStart"/>
+      <w:r>
+        <w:t>Arduino</w:t>
+      </w:r>
+      <w:proofErr w:type="spellEnd"/>
+      <w:r>
+        <w:t xml:space="preserve"> IDE by using this tutorial  </w:t>
       </w:r>
       <w:hyperlink r:id="rId10" w:history="1">
         <w:r>
@@ -348,7 +622,15 @@
         <w:t xml:space="preserve">    </w:t>
       </w:r>
       <w:r>
-        <w:t xml:space="preserve">you have to add this json link </w:t>
+        <w:t xml:space="preserve">you have to add this </w:t>
+      </w:r>
+      <w:proofErr w:type="spellStart"/>
+      <w:r>
+        <w:t>json</w:t>
+      </w:r>
+      <w:proofErr w:type="spellEnd"/>
+      <w:r>
+        <w:t xml:space="preserve"> link </w:t>
       </w:r>
       <w:hyperlink r:id="rId11" w:history="1">
         <w:r>
@@ -362,7 +644,23 @@
         </w:r>
       </w:hyperlink>
       <w:r>
-        <w:t xml:space="preserve"> then go to boards manager in arduino ide and install mightycore </w:t>
+        <w:t xml:space="preserve"> then go to boards manager in </w:t>
+      </w:r>
+      <w:proofErr w:type="spellStart"/>
+      <w:r>
+        <w:t>arduino</w:t>
+      </w:r>
+      <w:proofErr w:type="spellEnd"/>
+      <w:r>
+        <w:t xml:space="preserve"> ide and install </w:t>
+      </w:r>
+      <w:proofErr w:type="spellStart"/>
+      <w:r>
+        <w:t>mightycore</w:t>
+      </w:r>
+      <w:proofErr w:type="spellEnd"/>
+      <w:r>
+        <w:t xml:space="preserve"> </w:t>
       </w:r>
       <w:r>
         <w:t xml:space="preserve">by this the core actually goes to </w:t>
@@ -379,7 +677,15 @@
         <w:t>***********************</w:t>
       </w:r>
       <w:r>
-        <w:t xml:space="preserve">*******mcu in a custom board info </w:t>
+        <w:t>*******</w:t>
+      </w:r>
+      <w:proofErr w:type="spellStart"/>
+      <w:r>
+        <w:t>mcu</w:t>
+      </w:r>
+      <w:proofErr w:type="spellEnd"/>
+      <w:r>
+        <w:t xml:space="preserve"> in a custom board info </w:t>
       </w:r>
       <w:r>
         <w:t>***********************************</w:t>
@@ -394,7 +700,15 @@
         </w:numPr>
       </w:pPr>
       <w:r>
-        <w:t>Now lets check a simple sketch on the hardware</w:t>
+        <w:t xml:space="preserve">Now </w:t>
+      </w:r>
+      <w:proofErr w:type="spellStart"/>
+      <w:r>
+        <w:t>lets</w:t>
+      </w:r>
+      <w:proofErr w:type="spellEnd"/>
+      <w:r>
+        <w:t xml:space="preserve"> check a simple sketch on the hardware</w:t>
       </w:r>
     </w:p>
     <w:p>
@@ -406,7 +720,23 @@
         </w:numPr>
       </w:pPr>
       <w:r>
-        <w:t xml:space="preserve">Before that turn on verbose output and ll compiler error output enable in arduino IDE </w:t>
+        <w:t xml:space="preserve">Before that turn on verbose output and </w:t>
+      </w:r>
+      <w:proofErr w:type="spellStart"/>
+      <w:r>
+        <w:t>ll</w:t>
+      </w:r>
+      <w:proofErr w:type="spellEnd"/>
+      <w:r>
+        <w:t xml:space="preserve"> compiler error output enable in </w:t>
+      </w:r>
+      <w:proofErr w:type="spellStart"/>
+      <w:r>
+        <w:t>arduino</w:t>
+      </w:r>
+      <w:proofErr w:type="spellEnd"/>
+      <w:r>
+        <w:t xml:space="preserve"> IDE </w:t>
       </w:r>
     </w:p>
     <w:p>
@@ -418,10 +748,58 @@
         </w:numPr>
       </w:pPr>
       <w:r>
-        <w:t xml:space="preserve">Now our custom board has no ftdi on it so no upload via bootloader so we will use usbasp to burn code to it </w:t>
-      </w:r>
-      <w:r>
-        <w:t xml:space="preserve">. this custom boards dev kit board sch files are at hardware folder to get some connection idea </w:t>
+        <w:t xml:space="preserve">Now our custom board has no </w:t>
+      </w:r>
+      <w:proofErr w:type="spellStart"/>
+      <w:r>
+        <w:t>ftdi</w:t>
+      </w:r>
+      <w:proofErr w:type="spellEnd"/>
+      <w:r>
+        <w:t xml:space="preserve"> on it so no upload via </w:t>
+      </w:r>
+      <w:proofErr w:type="spellStart"/>
+      <w:r>
+        <w:t>bootloader</w:t>
+      </w:r>
+      <w:proofErr w:type="spellEnd"/>
+      <w:r>
+        <w:t xml:space="preserve"> so we will use </w:t>
+      </w:r>
+      <w:proofErr w:type="spellStart"/>
+      <w:r>
+        <w:t>usbasp</w:t>
+      </w:r>
+      <w:proofErr w:type="spellEnd"/>
+      <w:r>
+        <w:t xml:space="preserve"> to burn code to </w:t>
+      </w:r>
+      <w:proofErr w:type="gramStart"/>
+      <w:r>
+        <w:t xml:space="preserve">it </w:t>
+      </w:r>
+      <w:r>
+        <w:t>.</w:t>
+      </w:r>
+      <w:proofErr w:type="gramEnd"/>
+      <w:r>
+        <w:t xml:space="preserve"> this custom boards </w:t>
+      </w:r>
+      <w:proofErr w:type="spellStart"/>
+      <w:r>
+        <w:t>dev</w:t>
+      </w:r>
+      <w:proofErr w:type="spellEnd"/>
+      <w:r>
+        <w:t xml:space="preserve"> kit board </w:t>
+      </w:r>
+      <w:proofErr w:type="spellStart"/>
+      <w:r>
+        <w:t>sch</w:t>
+      </w:r>
+      <w:proofErr w:type="spellEnd"/>
+      <w:r>
+        <w:t xml:space="preserve"> files are at hardware folder to get some connection idea </w:t>
       </w:r>
     </w:p>
     <w:p>
@@ -448,7 +826,15 @@
         </w:numPr>
       </w:pPr>
       <w:r>
-        <w:t>The atmega1284p as an arduino is also at /hardware folder</w:t>
+        <w:t xml:space="preserve">The atmega1284p as an </w:t>
+      </w:r>
+      <w:proofErr w:type="spellStart"/>
+      <w:r>
+        <w:t>arduino</w:t>
+      </w:r>
+      <w:proofErr w:type="spellEnd"/>
+      <w:r>
+        <w:t xml:space="preserve"> is also at /hardware folder</w:t>
       </w:r>
     </w:p>
     <w:p>
@@ -460,47 +846,578 @@
         </w:numPr>
       </w:pPr>
       <w:r>
-        <w:t>So lets see whether a sketch works or not</w:t>
-      </w:r>
-    </w:p>
-    <w:p>
-      <w:r>
-        <w:t>*******************************testing mcu by arduino core installed *******************************</w:t>
-      </w:r>
-    </w:p>
-    <w:p>
-      <w:r>
-        <w:t xml:space="preserve">Blinky example opened </w:t>
-      </w:r>
-    </w:p>
-    <w:p>
+        <w:t xml:space="preserve">So </w:t>
+      </w:r>
+      <w:proofErr w:type="spellStart"/>
+      <w:r>
+        <w:t>lets</w:t>
+      </w:r>
+      <w:proofErr w:type="spellEnd"/>
+      <w:r>
+        <w:t xml:space="preserve"> see whether a sketch works or not</w:t>
+      </w:r>
+    </w:p>
+    <w:p>
+      <w:r>
+        <w:t xml:space="preserve">*******************************testing </w:t>
+      </w:r>
+      <w:proofErr w:type="spellStart"/>
+      <w:r>
+        <w:t>mcu</w:t>
+      </w:r>
+      <w:proofErr w:type="spellEnd"/>
+      <w:r>
+        <w:t xml:space="preserve"> by </w:t>
+      </w:r>
+      <w:proofErr w:type="spellStart"/>
+      <w:r>
+        <w:t>arduino</w:t>
+      </w:r>
+      <w:proofErr w:type="spellEnd"/>
+      <w:r>
+        <w:t xml:space="preserve"> core installed *******************************</w:t>
+      </w:r>
+    </w:p>
+    <w:p>
+      <w:pPr>
+        <w:pStyle w:val="ListParagraph"/>
+        <w:numPr>
+          <w:ilvl w:val="0"/>
+          <w:numId w:val="4"/>
+        </w:numPr>
+      </w:pPr>
+      <w:proofErr w:type="spellStart"/>
+      <w:r>
+        <w:t>Blinky</w:t>
+      </w:r>
+      <w:proofErr w:type="spellEnd"/>
+      <w:r>
+        <w:t xml:space="preserve"> example opened </w:t>
+      </w:r>
+    </w:p>
+    <w:p>
+      <w:pPr>
+        <w:pStyle w:val="ListParagraph"/>
+        <w:numPr>
+          <w:ilvl w:val="0"/>
+          <w:numId w:val="4"/>
+        </w:numPr>
+      </w:pPr>
       <w:r>
         <w:t xml:space="preserve">New sketch created </w:t>
       </w:r>
     </w:p>
     <w:p>
-      <w:r>
-        <w:t xml:space="preserve">Board setup is 8MHz external, bod level 1.8V, pin standard , mcu 1284p , LTO disabled </w:t>
-      </w:r>
-    </w:p>
-    <w:p>
+      <w:pPr>
+        <w:pStyle w:val="ListParagraph"/>
+        <w:numPr>
+          <w:ilvl w:val="0"/>
+          <w:numId w:val="4"/>
+        </w:numPr>
+      </w:pPr>
+      <w:r>
+        <w:t xml:space="preserve">Board setup is 8MHz external, bod level 1.8V, pin standard , </w:t>
+      </w:r>
+      <w:proofErr w:type="spellStart"/>
+      <w:r>
+        <w:t>mcu</w:t>
+      </w:r>
+      <w:proofErr w:type="spellEnd"/>
+      <w:r>
+        <w:t xml:space="preserve"> 1284p , LTO disabled </w:t>
+      </w:r>
+    </w:p>
+    <w:p>
+      <w:pPr>
+        <w:pStyle w:val="ListParagraph"/>
+        <w:numPr>
+          <w:ilvl w:val="0"/>
+          <w:numId w:val="4"/>
+        </w:numPr>
+      </w:pPr>
+      <w:r>
+        <w:t xml:space="preserve">Using </w:t>
+      </w:r>
+      <w:proofErr w:type="spellStart"/>
+      <w:r>
+        <w:t>usbasp</w:t>
+      </w:r>
+      <w:proofErr w:type="spellEnd"/>
+      <w:r>
+        <w:t xml:space="preserve"> burn by </w:t>
+      </w:r>
+      <w:proofErr w:type="spellStart"/>
+      <w:r>
+        <w:t>arduino</w:t>
+      </w:r>
+      <w:proofErr w:type="spellEnd"/>
+      <w:r>
+        <w:t xml:space="preserve"> ide fails </w:t>
+      </w:r>
+    </w:p>
+    <w:p>
+      <w:pPr>
+        <w:pStyle w:val="ListParagraph"/>
+        <w:numPr>
+          <w:ilvl w:val="0"/>
+          <w:numId w:val="4"/>
+        </w:numPr>
+      </w:pPr>
       <w:r>
         <w:lastRenderedPageBreak/>
-        <w:t xml:space="preserve">Using usbasp burn by arduino ide fails </w:t>
-      </w:r>
-    </w:p>
-    <w:p>
-      <w:r>
         <w:t xml:space="preserve">So get hex from temp and burn </w:t>
       </w:r>
     </w:p>
     <w:p>
-      <w:r>
-        <w:t>Fuse is LowFuse=DC        HighFuse=D7            ExtendedFuse =FE   for this custom board</w:t>
+      <w:pPr>
+        <w:pStyle w:val="ListParagraph"/>
+        <w:numPr>
+          <w:ilvl w:val="0"/>
+          <w:numId w:val="4"/>
+        </w:numPr>
+      </w:pPr>
+      <w:r>
+        <w:t xml:space="preserve">Fuse is </w:t>
+      </w:r>
+      <w:proofErr w:type="spellStart"/>
+      <w:r>
+        <w:t>LowFuse</w:t>
+      </w:r>
+      <w:proofErr w:type="spellEnd"/>
+      <w:r>
+        <w:t xml:space="preserve">=DC        </w:t>
+      </w:r>
+      <w:proofErr w:type="spellStart"/>
+      <w:r>
+        <w:t>HighFuse</w:t>
+      </w:r>
+      <w:proofErr w:type="spellEnd"/>
+      <w:r>
+        <w:t xml:space="preserve">=D7            </w:t>
+      </w:r>
+      <w:proofErr w:type="spellStart"/>
+      <w:r>
+        <w:t>ExtendedFuse</w:t>
+      </w:r>
+      <w:proofErr w:type="spellEnd"/>
+      <w:r>
+        <w:t xml:space="preserve"> =FE   for this custom board</w:t>
+      </w:r>
+    </w:p>
+    <w:p>
+      <w:pPr>
+        <w:pStyle w:val="ListParagraph"/>
+        <w:numPr>
+          <w:ilvl w:val="0"/>
+          <w:numId w:val="4"/>
+        </w:numPr>
+      </w:pPr>
+      <w:proofErr w:type="spellStart"/>
+      <w:r>
+        <w:t>Blinky</w:t>
+      </w:r>
+      <w:proofErr w:type="spellEnd"/>
+      <w:r>
+        <w:t xml:space="preserve"> test worked </w:t>
+      </w:r>
+    </w:p>
+    <w:p>
+      <w:r>
+        <w:t>************************</w:t>
+      </w:r>
+      <w:r>
+        <w:t>*******</w:t>
+      </w:r>
+      <w:r>
+        <w:t xml:space="preserve"> </w:t>
+      </w:r>
+      <w:proofErr w:type="spellStart"/>
+      <w:proofErr w:type="gramStart"/>
+      <w:r>
+        <w:t>softserial</w:t>
+      </w:r>
+      <w:proofErr w:type="spellEnd"/>
+      <w:proofErr w:type="gramEnd"/>
+      <w:r>
+        <w:t xml:space="preserve"> check </w:t>
+      </w:r>
+      <w:r>
+        <w:t>***</w:t>
+      </w:r>
+      <w:r>
+        <w:t>***************************************</w:t>
+      </w:r>
+    </w:p>
+    <w:p>
+      <w:pPr>
+        <w:pStyle w:val="ListParagraph"/>
+        <w:numPr>
+          <w:ilvl w:val="0"/>
+          <w:numId w:val="5"/>
+        </w:numPr>
+      </w:pPr>
+      <w:r>
+        <w:t xml:space="preserve">Now </w:t>
+      </w:r>
+      <w:r>
+        <w:t>let’s</w:t>
+      </w:r>
+      <w:r>
+        <w:t xml:space="preserve"> check debug output on pin 36</w:t>
+      </w:r>
+      <w:r>
+        <w:t>(PA4</w:t>
+      </w:r>
+      <w:r>
+        <w:t>)</w:t>
+      </w:r>
+      <w:r>
+        <w:t xml:space="preserve"> of atmega1284p which is </w:t>
+      </w:r>
+      <w:r>
+        <w:t>A4</w:t>
+      </w:r>
+      <w:r>
+        <w:t>/28</w:t>
+      </w:r>
+      <w:r>
+        <w:t xml:space="preserve"> in </w:t>
+      </w:r>
+      <w:proofErr w:type="spellStart"/>
+      <w:r>
+        <w:t>mightyCore</w:t>
+      </w:r>
+      <w:proofErr w:type="spellEnd"/>
+      <w:r>
+        <w:t xml:space="preserve"> </w:t>
+      </w:r>
+    </w:p>
+    <w:p>
+      <w:pPr>
+        <w:pStyle w:val="ListParagraph"/>
+        <w:numPr>
+          <w:ilvl w:val="0"/>
+          <w:numId w:val="5"/>
+        </w:numPr>
+      </w:pPr>
+      <w:r>
+        <w:t xml:space="preserve">New sketch is prepared from </w:t>
+      </w:r>
+      <w:proofErr w:type="spellStart"/>
+      <w:r>
+        <w:t>softwareSerial</w:t>
+      </w:r>
+      <w:proofErr w:type="spellEnd"/>
+      <w:r>
+        <w:t xml:space="preserve"> example of atmega1284 </w:t>
+      </w:r>
+    </w:p>
+    <w:p>
+      <w:pPr>
+        <w:pStyle w:val="ListParagraph"/>
+        <w:numPr>
+          <w:ilvl w:val="0"/>
+          <w:numId w:val="5"/>
+        </w:numPr>
+        <w:rPr>
+          <w:b/>
+          <w:color w:val="4472C4" w:themeColor="accent5"/>
+        </w:rPr>
+      </w:pPr>
+      <w:r>
+        <w:rPr>
+          <w:b/>
+          <w:color w:val="4472C4" w:themeColor="accent5"/>
+        </w:rPr>
+        <w:t xml:space="preserve">MISO pin was used as TX and MOSI as RX </w:t>
+      </w:r>
+      <w:r>
+        <w:rPr>
+          <w:b/>
+          <w:color w:val="4472C4" w:themeColor="accent5"/>
+        </w:rPr>
+        <w:t xml:space="preserve">So these are the Debug port which we will use </w:t>
+      </w:r>
+    </w:p>
+    <w:p>
+      <w:pPr>
+        <w:pStyle w:val="ListParagraph"/>
+        <w:numPr>
+          <w:ilvl w:val="0"/>
+          <w:numId w:val="5"/>
+        </w:numPr>
+      </w:pPr>
+      <w:r>
+        <w:t xml:space="preserve">It worked perfectly </w:t>
       </w:r>
       <w:bookmarkStart w:id="0" w:name="_GoBack"/>
       <w:bookmarkEnd w:id="0"/>
     </w:p>
+    <w:p>
+      <w:pPr>
+        <w:pStyle w:val="ListParagraph"/>
+        <w:numPr>
+          <w:ilvl w:val="0"/>
+          <w:numId w:val="5"/>
+        </w:numPr>
+      </w:pPr>
+      <w:r>
+        <w:t>Oh pins_arduino.</w:t>
+      </w:r>
+      <w:proofErr w:type="spellStart"/>
+      <w:r>
+        <w:t>h at</w:t>
+      </w:r>
+      <w:proofErr w:type="spellEnd"/>
+      <w:r>
+        <w:t xml:space="preserve"> </w:t>
+      </w:r>
+      <w:r>
+        <w:t>C:\Users\User\AppData\Local\Arduino15\packages\MightyCore\hardware\avr\1.0.7\variants\standard</w:t>
+      </w:r>
+      <w:r>
+        <w:t xml:space="preserve"> had this</w:t>
+      </w:r>
+    </w:p>
+    <w:p>
+      <w:pPr>
+        <w:pStyle w:val="ListParagraph"/>
+        <w:rPr>
+          <w:color w:val="00B050"/>
+        </w:rPr>
+      </w:pPr>
+      <w:r>
+        <w:rPr>
+          <w:color w:val="00B050"/>
+        </w:rPr>
+        <w:t xml:space="preserve">#define </w:t>
+      </w:r>
+      <w:proofErr w:type="spellStart"/>
+      <w:proofErr w:type="gramStart"/>
+      <w:r>
+        <w:rPr>
+          <w:color w:val="00B050"/>
+        </w:rPr>
+        <w:t>digitalPinToPCICR</w:t>
+      </w:r>
+      <w:proofErr w:type="spellEnd"/>
+      <w:r>
+        <w:rPr>
+          <w:color w:val="00B050"/>
+        </w:rPr>
+        <w:t>(</w:t>
+      </w:r>
+      <w:proofErr w:type="gramEnd"/>
+      <w:r>
+        <w:rPr>
+          <w:color w:val="00B050"/>
+        </w:rPr>
+        <w:t>p)    (((p) &gt;= 0 &amp;&amp; (p) &lt; NUM_DIGITAL_PINS) ? (&amp;PCICR</w:t>
+      </w:r>
+      <w:proofErr w:type="gramStart"/>
+      <w:r>
+        <w:rPr>
+          <w:color w:val="00B050"/>
+        </w:rPr>
+        <w:t>) :</w:t>
+      </w:r>
+      <w:proofErr w:type="gramEnd"/>
+      <w:r>
+        <w:rPr>
+          <w:color w:val="00B050"/>
+        </w:rPr>
+        <w:t xml:space="preserve"> ((uint8_t *)0))</w:t>
+      </w:r>
+    </w:p>
+    <w:p>
+      <w:pPr>
+        <w:pStyle w:val="ListParagraph"/>
+        <w:rPr>
+          <w:color w:val="00B050"/>
+        </w:rPr>
+      </w:pPr>
+      <w:r>
+        <w:rPr>
+          <w:color w:val="00B050"/>
+        </w:rPr>
+        <w:t xml:space="preserve">#define </w:t>
+      </w:r>
+      <w:proofErr w:type="spellStart"/>
+      <w:proofErr w:type="gramStart"/>
+      <w:r>
+        <w:rPr>
+          <w:color w:val="00B050"/>
+        </w:rPr>
+        <w:t>digitalPinToPCICRbit</w:t>
+      </w:r>
+      <w:proofErr w:type="spellEnd"/>
+      <w:r>
+        <w:rPr>
+          <w:color w:val="00B050"/>
+        </w:rPr>
+        <w:t>(</w:t>
+      </w:r>
+      <w:proofErr w:type="gramEnd"/>
+      <w:r>
+        <w:rPr>
+          <w:color w:val="00B050"/>
+        </w:rPr>
+        <w:t>p) ( (p) &lt;= 7 ? 1 : (p) &lt;= 15 ? 3 : (p) &lt;= 23 ? 2 : 0 )</w:t>
+      </w:r>
+    </w:p>
+    <w:p>
+      <w:pPr>
+        <w:pStyle w:val="ListParagraph"/>
+        <w:rPr>
+          <w:color w:val="00B050"/>
+        </w:rPr>
+      </w:pPr>
+      <w:r>
+        <w:rPr>
+          <w:color w:val="00B050"/>
+        </w:rPr>
+        <w:t xml:space="preserve">#define </w:t>
+      </w:r>
+      <w:proofErr w:type="spellStart"/>
+      <w:proofErr w:type="gramStart"/>
+      <w:r>
+        <w:rPr>
+          <w:color w:val="00B050"/>
+        </w:rPr>
+        <w:t>digitalPinToPCMSK</w:t>
+      </w:r>
+      <w:proofErr w:type="spellEnd"/>
+      <w:r>
+        <w:rPr>
+          <w:color w:val="00B050"/>
+        </w:rPr>
+        <w:t>(</w:t>
+      </w:r>
+      <w:proofErr w:type="gramEnd"/>
+      <w:r>
+        <w:rPr>
+          <w:color w:val="00B050"/>
+        </w:rPr>
+        <w:t>p)    ( (p) &lt;= 7 ? &amp;</w:t>
+      </w:r>
+      <w:proofErr w:type="gramStart"/>
+      <w:r>
+        <w:rPr>
+          <w:color w:val="00B050"/>
+        </w:rPr>
+        <w:t>PCMSK1 :</w:t>
+      </w:r>
+      <w:proofErr w:type="gramEnd"/>
+      <w:r>
+        <w:rPr>
+          <w:color w:val="00B050"/>
+        </w:rPr>
+        <w:t xml:space="preserve"> (p) &lt;= 15 ? &amp;</w:t>
+      </w:r>
+      <w:proofErr w:type="gramStart"/>
+      <w:r>
+        <w:rPr>
+          <w:color w:val="00B050"/>
+        </w:rPr>
+        <w:t>PCMSK3 :</w:t>
+      </w:r>
+      <w:proofErr w:type="gramEnd"/>
+      <w:r>
+        <w:rPr>
+          <w:color w:val="00B050"/>
+        </w:rPr>
+        <w:t xml:space="preserve"> (p) &lt;= 23 ? &amp;</w:t>
+      </w:r>
+      <w:proofErr w:type="gramStart"/>
+      <w:r>
+        <w:rPr>
+          <w:color w:val="00B050"/>
+        </w:rPr>
+        <w:t>PCMSK2 :</w:t>
+      </w:r>
+      <w:proofErr w:type="gramEnd"/>
+      <w:r>
+        <w:rPr>
+          <w:color w:val="00B050"/>
+        </w:rPr>
+        <w:t xml:space="preserve"> &amp;PCMSK0 )</w:t>
+      </w:r>
+    </w:p>
+    <w:p>
+      <w:pPr>
+        <w:pStyle w:val="ListParagraph"/>
+        <w:rPr>
+          <w:color w:val="00B050"/>
+        </w:rPr>
+      </w:pPr>
+      <w:r>
+        <w:rPr>
+          <w:color w:val="00B050"/>
+        </w:rPr>
+        <w:t xml:space="preserve">#define </w:t>
+      </w:r>
+      <w:proofErr w:type="spellStart"/>
+      <w:proofErr w:type="gramStart"/>
+      <w:r>
+        <w:rPr>
+          <w:color w:val="00B050"/>
+        </w:rPr>
+        <w:t>digitalPinToPCMSKbit</w:t>
+      </w:r>
+      <w:proofErr w:type="spellEnd"/>
+      <w:r>
+        <w:rPr>
+          <w:color w:val="00B050"/>
+        </w:rPr>
+        <w:t>(</w:t>
+      </w:r>
+      <w:proofErr w:type="gramEnd"/>
+      <w:r>
+        <w:rPr>
+          <w:color w:val="00B050"/>
+        </w:rPr>
+        <w:t>p) ((p) % 8)</w:t>
+      </w:r>
+    </w:p>
+    <w:p>
+      <w:r>
+        <w:t xml:space="preserve">So now we can give command to </w:t>
+      </w:r>
+      <w:proofErr w:type="spellStart"/>
+      <w:r>
+        <w:t>neoway</w:t>
+      </w:r>
+      <w:proofErr w:type="spellEnd"/>
+      <w:r>
+        <w:t xml:space="preserve"> and </w:t>
+      </w:r>
+      <w:proofErr w:type="spellStart"/>
+      <w:proofErr w:type="gramStart"/>
+      <w:r>
+        <w:t>it’s</w:t>
+      </w:r>
+      <w:proofErr w:type="spellEnd"/>
+      <w:proofErr w:type="gramEnd"/>
+      <w:r>
+        <w:t xml:space="preserve"> reply can be seen on debug </w:t>
+      </w:r>
+    </w:p>
+    <w:p>
+      <w:r>
+        <w:t xml:space="preserve">***************************** </w:t>
+      </w:r>
+      <w:proofErr w:type="spellStart"/>
+      <w:proofErr w:type="gramStart"/>
+      <w:r>
+        <w:t>neoway</w:t>
+      </w:r>
+      <w:proofErr w:type="spellEnd"/>
+      <w:proofErr w:type="gramEnd"/>
+      <w:r>
+        <w:t xml:space="preserve"> Commands check *************************************</w:t>
+      </w:r>
+    </w:p>
+    <w:p/>
     <w:p/>
     <w:p/>
     <w:p/>
@@ -633,6 +1550,232 @@
     </w:lvl>
   </w:abstractNum>
   <w:abstractNum w:abstractNumId="1">
+    <w:nsid w:val="490510F2"/>
+    <w:multiLevelType w:val="hybridMultilevel"/>
+    <w:tmpl w:val="7BE0D8FA"/>
+    <w:lvl w:ilvl="0" w:tplc="04090001">
+      <w:start w:val="1"/>
+      <w:numFmt w:val="bullet"/>
+      <w:lvlText w:val=""/>
+      <w:lvlJc w:val="left"/>
+      <w:pPr>
+        <w:ind w:left="720" w:hanging="360"/>
+      </w:pPr>
+      <w:rPr>
+        <w:rFonts w:ascii="Symbol" w:hAnsi="Symbol" w:hint="default"/>
+      </w:rPr>
+    </w:lvl>
+    <w:lvl w:ilvl="1" w:tplc="04090003" w:tentative="1">
+      <w:start w:val="1"/>
+      <w:numFmt w:val="bullet"/>
+      <w:lvlText w:val="o"/>
+      <w:lvlJc w:val="left"/>
+      <w:pPr>
+        <w:ind w:left="1440" w:hanging="360"/>
+      </w:pPr>
+      <w:rPr>
+        <w:rFonts w:ascii="Courier New" w:hAnsi="Courier New" w:cs="Courier New" w:hint="default"/>
+      </w:rPr>
+    </w:lvl>
+    <w:lvl w:ilvl="2" w:tplc="04090005" w:tentative="1">
+      <w:start w:val="1"/>
+      <w:numFmt w:val="bullet"/>
+      <w:lvlText w:val=""/>
+      <w:lvlJc w:val="left"/>
+      <w:pPr>
+        <w:ind w:left="2160" w:hanging="360"/>
+      </w:pPr>
+      <w:rPr>
+        <w:rFonts w:ascii="Wingdings" w:hAnsi="Wingdings" w:hint="default"/>
+      </w:rPr>
+    </w:lvl>
+    <w:lvl w:ilvl="3" w:tplc="04090001" w:tentative="1">
+      <w:start w:val="1"/>
+      <w:numFmt w:val="bullet"/>
+      <w:lvlText w:val=""/>
+      <w:lvlJc w:val="left"/>
+      <w:pPr>
+        <w:ind w:left="2880" w:hanging="360"/>
+      </w:pPr>
+      <w:rPr>
+        <w:rFonts w:ascii="Symbol" w:hAnsi="Symbol" w:hint="default"/>
+      </w:rPr>
+    </w:lvl>
+    <w:lvl w:ilvl="4" w:tplc="04090003" w:tentative="1">
+      <w:start w:val="1"/>
+      <w:numFmt w:val="bullet"/>
+      <w:lvlText w:val="o"/>
+      <w:lvlJc w:val="left"/>
+      <w:pPr>
+        <w:ind w:left="3600" w:hanging="360"/>
+      </w:pPr>
+      <w:rPr>
+        <w:rFonts w:ascii="Courier New" w:hAnsi="Courier New" w:cs="Courier New" w:hint="default"/>
+      </w:rPr>
+    </w:lvl>
+    <w:lvl w:ilvl="5" w:tplc="04090005" w:tentative="1">
+      <w:start w:val="1"/>
+      <w:numFmt w:val="bullet"/>
+      <w:lvlText w:val=""/>
+      <w:lvlJc w:val="left"/>
+      <w:pPr>
+        <w:ind w:left="4320" w:hanging="360"/>
+      </w:pPr>
+      <w:rPr>
+        <w:rFonts w:ascii="Wingdings" w:hAnsi="Wingdings" w:hint="default"/>
+      </w:rPr>
+    </w:lvl>
+    <w:lvl w:ilvl="6" w:tplc="04090001" w:tentative="1">
+      <w:start w:val="1"/>
+      <w:numFmt w:val="bullet"/>
+      <w:lvlText w:val=""/>
+      <w:lvlJc w:val="left"/>
+      <w:pPr>
+        <w:ind w:left="5040" w:hanging="360"/>
+      </w:pPr>
+      <w:rPr>
+        <w:rFonts w:ascii="Symbol" w:hAnsi="Symbol" w:hint="default"/>
+      </w:rPr>
+    </w:lvl>
+    <w:lvl w:ilvl="7" w:tplc="04090003" w:tentative="1">
+      <w:start w:val="1"/>
+      <w:numFmt w:val="bullet"/>
+      <w:lvlText w:val="o"/>
+      <w:lvlJc w:val="left"/>
+      <w:pPr>
+        <w:ind w:left="5760" w:hanging="360"/>
+      </w:pPr>
+      <w:rPr>
+        <w:rFonts w:ascii="Courier New" w:hAnsi="Courier New" w:cs="Courier New" w:hint="default"/>
+      </w:rPr>
+    </w:lvl>
+    <w:lvl w:ilvl="8" w:tplc="04090005" w:tentative="1">
+      <w:start w:val="1"/>
+      <w:numFmt w:val="bullet"/>
+      <w:lvlText w:val=""/>
+      <w:lvlJc w:val="left"/>
+      <w:pPr>
+        <w:ind w:left="6480" w:hanging="360"/>
+      </w:pPr>
+      <w:rPr>
+        <w:rFonts w:ascii="Wingdings" w:hAnsi="Wingdings" w:hint="default"/>
+      </w:rPr>
+    </w:lvl>
+  </w:abstractNum>
+  <w:abstractNum w:abstractNumId="2">
+    <w:nsid w:val="509408B6"/>
+    <w:multiLevelType w:val="hybridMultilevel"/>
+    <w:tmpl w:val="B0C631E4"/>
+    <w:lvl w:ilvl="0" w:tplc="04090001">
+      <w:start w:val="1"/>
+      <w:numFmt w:val="bullet"/>
+      <w:lvlText w:val=""/>
+      <w:lvlJc w:val="left"/>
+      <w:pPr>
+        <w:ind w:left="720" w:hanging="360"/>
+      </w:pPr>
+      <w:rPr>
+        <w:rFonts w:ascii="Symbol" w:hAnsi="Symbol" w:hint="default"/>
+      </w:rPr>
+    </w:lvl>
+    <w:lvl w:ilvl="1" w:tplc="04090003" w:tentative="1">
+      <w:start w:val="1"/>
+      <w:numFmt w:val="bullet"/>
+      <w:lvlText w:val="o"/>
+      <w:lvlJc w:val="left"/>
+      <w:pPr>
+        <w:ind w:left="1440" w:hanging="360"/>
+      </w:pPr>
+      <w:rPr>
+        <w:rFonts w:ascii="Courier New" w:hAnsi="Courier New" w:cs="Courier New" w:hint="default"/>
+      </w:rPr>
+    </w:lvl>
+    <w:lvl w:ilvl="2" w:tplc="04090005" w:tentative="1">
+      <w:start w:val="1"/>
+      <w:numFmt w:val="bullet"/>
+      <w:lvlText w:val=""/>
+      <w:lvlJc w:val="left"/>
+      <w:pPr>
+        <w:ind w:left="2160" w:hanging="360"/>
+      </w:pPr>
+      <w:rPr>
+        <w:rFonts w:ascii="Wingdings" w:hAnsi="Wingdings" w:hint="default"/>
+      </w:rPr>
+    </w:lvl>
+    <w:lvl w:ilvl="3" w:tplc="04090001" w:tentative="1">
+      <w:start w:val="1"/>
+      <w:numFmt w:val="bullet"/>
+      <w:lvlText w:val=""/>
+      <w:lvlJc w:val="left"/>
+      <w:pPr>
+        <w:ind w:left="2880" w:hanging="360"/>
+      </w:pPr>
+      <w:rPr>
+        <w:rFonts w:ascii="Symbol" w:hAnsi="Symbol" w:hint="default"/>
+      </w:rPr>
+    </w:lvl>
+    <w:lvl w:ilvl="4" w:tplc="04090003" w:tentative="1">
+      <w:start w:val="1"/>
+      <w:numFmt w:val="bullet"/>
+      <w:lvlText w:val="o"/>
+      <w:lvlJc w:val="left"/>
+      <w:pPr>
+        <w:ind w:left="3600" w:hanging="360"/>
+      </w:pPr>
+      <w:rPr>
+        <w:rFonts w:ascii="Courier New" w:hAnsi="Courier New" w:cs="Courier New" w:hint="default"/>
+      </w:rPr>
+    </w:lvl>
+    <w:lvl w:ilvl="5" w:tplc="04090005" w:tentative="1">
+      <w:start w:val="1"/>
+      <w:numFmt w:val="bullet"/>
+      <w:lvlText w:val=""/>
+      <w:lvlJc w:val="left"/>
+      <w:pPr>
+        <w:ind w:left="4320" w:hanging="360"/>
+      </w:pPr>
+      <w:rPr>
+        <w:rFonts w:ascii="Wingdings" w:hAnsi="Wingdings" w:hint="default"/>
+      </w:rPr>
+    </w:lvl>
+    <w:lvl w:ilvl="6" w:tplc="04090001" w:tentative="1">
+      <w:start w:val="1"/>
+      <w:numFmt w:val="bullet"/>
+      <w:lvlText w:val=""/>
+      <w:lvlJc w:val="left"/>
+      <w:pPr>
+        <w:ind w:left="5040" w:hanging="360"/>
+      </w:pPr>
+      <w:rPr>
+        <w:rFonts w:ascii="Symbol" w:hAnsi="Symbol" w:hint="default"/>
+      </w:rPr>
+    </w:lvl>
+    <w:lvl w:ilvl="7" w:tplc="04090003" w:tentative="1">
+      <w:start w:val="1"/>
+      <w:numFmt w:val="bullet"/>
+      <w:lvlText w:val="o"/>
+      <w:lvlJc w:val="left"/>
+      <w:pPr>
+        <w:ind w:left="5760" w:hanging="360"/>
+      </w:pPr>
+      <w:rPr>
+        <w:rFonts w:ascii="Courier New" w:hAnsi="Courier New" w:cs="Courier New" w:hint="default"/>
+      </w:rPr>
+    </w:lvl>
+    <w:lvl w:ilvl="8" w:tplc="04090005" w:tentative="1">
+      <w:start w:val="1"/>
+      <w:numFmt w:val="bullet"/>
+      <w:lvlText w:val=""/>
+      <w:lvlJc w:val="left"/>
+      <w:pPr>
+        <w:ind w:left="6480" w:hanging="360"/>
+      </w:pPr>
+      <w:rPr>
+        <w:rFonts w:ascii="Wingdings" w:hAnsi="Wingdings" w:hint="default"/>
+      </w:rPr>
+    </w:lvl>
+  </w:abstractNum>
+  <w:abstractNum w:abstractNumId="3">
     <w:nsid w:val="53313617"/>
     <w:multiLevelType w:val="hybridMultilevel"/>
     <w:tmpl w:val="B18CD276"/>
@@ -745,7 +1888,7 @@
       </w:rPr>
     </w:lvl>
   </w:abstractNum>
-  <w:abstractNum w:abstractNumId="2">
+  <w:abstractNum w:abstractNumId="4">
     <w:nsid w:val="783E2713"/>
     <w:multiLevelType w:val="hybridMultilevel"/>
     <w:tmpl w:val="5DB68C0E"/>
@@ -859,13 +2002,19 @@
     </w:lvl>
   </w:abstractNum>
   <w:num w:numId="1">
-    <w:abstractNumId w:val="1"/>
+    <w:abstractNumId w:val="3"/>
   </w:num>
   <w:num w:numId="2">
-    <w:abstractNumId w:val="2"/>
+    <w:abstractNumId w:val="4"/>
   </w:num>
   <w:num w:numId="3">
     <w:abstractNumId w:val="0"/>
+  </w:num>
+  <w:num w:numId="4">
+    <w:abstractNumId w:val="2"/>
+  </w:num>
+  <w:num w:numId="5">
+    <w:abstractNumId w:val="1"/>
   </w:num>
 </w:numbering>
 </file>

</xml_diff>

<commit_message>
neoway power testing going on
</commit_message>
<xml_diff>
--- a/neowayGsm/study.docx
+++ b/neowayGsm/study.docx
@@ -964,65 +964,65 @@
         </w:numPr>
       </w:pPr>
       <w:r>
+        <w:t xml:space="preserve">So get hex from temp and burn </w:t>
+      </w:r>
+    </w:p>
+    <w:p>
+      <w:pPr>
+        <w:pStyle w:val="ListParagraph"/>
+        <w:numPr>
+          <w:ilvl w:val="0"/>
+          <w:numId w:val="4"/>
+        </w:numPr>
+      </w:pPr>
+      <w:r>
+        <w:t xml:space="preserve">Fuse is </w:t>
+      </w:r>
+      <w:proofErr w:type="spellStart"/>
+      <w:r>
+        <w:t>LowFuse</w:t>
+      </w:r>
+      <w:proofErr w:type="spellEnd"/>
+      <w:r>
+        <w:t xml:space="preserve">=DC        </w:t>
+      </w:r>
+      <w:proofErr w:type="spellStart"/>
+      <w:r>
+        <w:t>HighFuse</w:t>
+      </w:r>
+      <w:proofErr w:type="spellEnd"/>
+      <w:r>
+        <w:t xml:space="preserve">=D7            </w:t>
+      </w:r>
+      <w:proofErr w:type="spellStart"/>
+      <w:r>
+        <w:t>ExtendedFuse</w:t>
+      </w:r>
+      <w:proofErr w:type="spellEnd"/>
+      <w:r>
+        <w:t xml:space="preserve"> =FE   for this custom board</w:t>
+      </w:r>
+    </w:p>
+    <w:p>
+      <w:pPr>
+        <w:pStyle w:val="ListParagraph"/>
+        <w:numPr>
+          <w:ilvl w:val="0"/>
+          <w:numId w:val="4"/>
+        </w:numPr>
+      </w:pPr>
+      <w:proofErr w:type="spellStart"/>
+      <w:r>
+        <w:t>Blinky</w:t>
+      </w:r>
+      <w:proofErr w:type="spellEnd"/>
+      <w:r>
+        <w:t xml:space="preserve"> test worked </w:t>
+      </w:r>
+    </w:p>
+    <w:p>
+      <w:r>
         <w:lastRenderedPageBreak/>
-        <w:t xml:space="preserve">So get hex from temp and burn </w:t>
-      </w:r>
-    </w:p>
-    <w:p>
-      <w:pPr>
-        <w:pStyle w:val="ListParagraph"/>
-        <w:numPr>
-          <w:ilvl w:val="0"/>
-          <w:numId w:val="4"/>
-        </w:numPr>
-      </w:pPr>
-      <w:r>
-        <w:t xml:space="preserve">Fuse is </w:t>
-      </w:r>
-      <w:proofErr w:type="spellStart"/>
-      <w:r>
-        <w:t>LowFuse</w:t>
-      </w:r>
-      <w:proofErr w:type="spellEnd"/>
-      <w:r>
-        <w:t xml:space="preserve">=DC        </w:t>
-      </w:r>
-      <w:proofErr w:type="spellStart"/>
-      <w:r>
-        <w:t>HighFuse</w:t>
-      </w:r>
-      <w:proofErr w:type="spellEnd"/>
-      <w:r>
-        <w:t xml:space="preserve">=D7            </w:t>
-      </w:r>
-      <w:proofErr w:type="spellStart"/>
-      <w:r>
-        <w:t>ExtendedFuse</w:t>
-      </w:r>
-      <w:proofErr w:type="spellEnd"/>
-      <w:r>
-        <w:t xml:space="preserve"> =FE   for this custom board</w:t>
-      </w:r>
-    </w:p>
-    <w:p>
-      <w:pPr>
-        <w:pStyle w:val="ListParagraph"/>
-        <w:numPr>
-          <w:ilvl w:val="0"/>
-          <w:numId w:val="4"/>
-        </w:numPr>
-      </w:pPr>
-      <w:proofErr w:type="spellStart"/>
-      <w:r>
-        <w:t>Blinky</w:t>
-      </w:r>
-      <w:proofErr w:type="spellEnd"/>
-      <w:r>
-        <w:t xml:space="preserve"> test worked </w:t>
-      </w:r>
-    </w:p>
-    <w:p>
-      <w:r>
         <w:t>************************</w:t>
       </w:r>
       <w:r>
@@ -1150,9 +1150,571 @@
       <w:r>
         <w:t xml:space="preserve">It worked perfectly </w:t>
       </w:r>
+    </w:p>
+    <w:p>
+      <w:pPr>
+        <w:pStyle w:val="ListParagraph"/>
+        <w:numPr>
+          <w:ilvl w:val="0"/>
+          <w:numId w:val="5"/>
+        </w:numPr>
+      </w:pPr>
+      <w:r>
+        <w:t>Oh pins_arduino.</w:t>
+      </w:r>
+      <w:proofErr w:type="spellStart"/>
+      <w:r>
+        <w:t>h at</w:t>
+      </w:r>
+      <w:proofErr w:type="spellEnd"/>
+      <w:r>
+        <w:t xml:space="preserve"> </w:t>
+      </w:r>
+      <w:r>
+        <w:t>C:\Users\User\AppData\Local\Arduino15\packages\MightyCore\hardware\avr\1.0.7\variants\standard</w:t>
+      </w:r>
+      <w:r>
+        <w:t xml:space="preserve"> had this</w:t>
+      </w:r>
+    </w:p>
+    <w:p>
+      <w:pPr>
+        <w:pStyle w:val="ListParagraph"/>
+        <w:rPr>
+          <w:color w:val="00B050"/>
+        </w:rPr>
+      </w:pPr>
+      <w:r>
+        <w:rPr>
+          <w:color w:val="00B050"/>
+        </w:rPr>
+        <w:t xml:space="preserve">#define </w:t>
+      </w:r>
+      <w:proofErr w:type="spellStart"/>
+      <w:proofErr w:type="gramStart"/>
+      <w:r>
+        <w:rPr>
+          <w:color w:val="00B050"/>
+        </w:rPr>
+        <w:t>digitalPinToPCICR</w:t>
+      </w:r>
+      <w:proofErr w:type="spellEnd"/>
+      <w:r>
+        <w:rPr>
+          <w:color w:val="00B050"/>
+        </w:rPr>
+        <w:t>(</w:t>
+      </w:r>
+      <w:proofErr w:type="gramEnd"/>
+      <w:r>
+        <w:rPr>
+          <w:color w:val="00B050"/>
+        </w:rPr>
+        <w:t>p)    (((p) &gt;= 0 &amp;&amp; (p) &lt; NUM_DIGITAL_PINS) ? (&amp;PCICR</w:t>
+      </w:r>
+      <w:proofErr w:type="gramStart"/>
+      <w:r>
+        <w:rPr>
+          <w:color w:val="00B050"/>
+        </w:rPr>
+        <w:t>) :</w:t>
+      </w:r>
+      <w:proofErr w:type="gramEnd"/>
+      <w:r>
+        <w:rPr>
+          <w:color w:val="00B050"/>
+        </w:rPr>
+        <w:t xml:space="preserve"> ((uint8_t *)0))</w:t>
+      </w:r>
+    </w:p>
+    <w:p>
+      <w:pPr>
+        <w:pStyle w:val="ListParagraph"/>
+        <w:rPr>
+          <w:color w:val="00B050"/>
+        </w:rPr>
+      </w:pPr>
+      <w:r>
+        <w:rPr>
+          <w:color w:val="00B050"/>
+        </w:rPr>
+        <w:t xml:space="preserve">#define </w:t>
+      </w:r>
+      <w:proofErr w:type="spellStart"/>
+      <w:proofErr w:type="gramStart"/>
+      <w:r>
+        <w:rPr>
+          <w:color w:val="00B050"/>
+        </w:rPr>
+        <w:t>digitalPinToPCICRbit</w:t>
+      </w:r>
+      <w:proofErr w:type="spellEnd"/>
+      <w:r>
+        <w:rPr>
+          <w:color w:val="00B050"/>
+        </w:rPr>
+        <w:t>(</w:t>
+      </w:r>
+      <w:proofErr w:type="gramEnd"/>
+      <w:r>
+        <w:rPr>
+          <w:color w:val="00B050"/>
+        </w:rPr>
+        <w:t>p) ( (p) &lt;= 7 ? 1 : (p) &lt;= 15 ? 3 : (p) &lt;= 23 ? 2 : 0 )</w:t>
+      </w:r>
+    </w:p>
+    <w:p>
+      <w:pPr>
+        <w:pStyle w:val="ListParagraph"/>
+        <w:rPr>
+          <w:color w:val="00B050"/>
+        </w:rPr>
+      </w:pPr>
+      <w:r>
+        <w:rPr>
+          <w:color w:val="00B050"/>
+        </w:rPr>
+        <w:t xml:space="preserve">#define </w:t>
+      </w:r>
+      <w:proofErr w:type="spellStart"/>
+      <w:proofErr w:type="gramStart"/>
+      <w:r>
+        <w:rPr>
+          <w:color w:val="00B050"/>
+        </w:rPr>
+        <w:t>digitalPinToPCMSK</w:t>
+      </w:r>
+      <w:proofErr w:type="spellEnd"/>
+      <w:r>
+        <w:rPr>
+          <w:color w:val="00B050"/>
+        </w:rPr>
+        <w:t>(</w:t>
+      </w:r>
+      <w:proofErr w:type="gramEnd"/>
+      <w:r>
+        <w:rPr>
+          <w:color w:val="00B050"/>
+        </w:rPr>
+        <w:t>p)    ( (p) &lt;= 7 ? &amp;</w:t>
+      </w:r>
+      <w:proofErr w:type="gramStart"/>
+      <w:r>
+        <w:rPr>
+          <w:color w:val="00B050"/>
+        </w:rPr>
+        <w:t>PCMSK1 :</w:t>
+      </w:r>
+      <w:proofErr w:type="gramEnd"/>
+      <w:r>
+        <w:rPr>
+          <w:color w:val="00B050"/>
+        </w:rPr>
+        <w:t xml:space="preserve"> (p) &lt;= 15 ? &amp;</w:t>
+      </w:r>
+      <w:proofErr w:type="gramStart"/>
+      <w:r>
+        <w:rPr>
+          <w:color w:val="00B050"/>
+        </w:rPr>
+        <w:t>PCMSK3 :</w:t>
+      </w:r>
+      <w:proofErr w:type="gramEnd"/>
+      <w:r>
+        <w:rPr>
+          <w:color w:val="00B050"/>
+        </w:rPr>
+        <w:t xml:space="preserve"> (p) &lt;= 23 ? &amp;</w:t>
+      </w:r>
+      <w:proofErr w:type="gramStart"/>
+      <w:r>
+        <w:rPr>
+          <w:color w:val="00B050"/>
+        </w:rPr>
+        <w:t>PCMSK2 :</w:t>
+      </w:r>
+      <w:proofErr w:type="gramEnd"/>
+      <w:r>
+        <w:rPr>
+          <w:color w:val="00B050"/>
+        </w:rPr>
+        <w:t xml:space="preserve"> &amp;PCMSK0 )</w:t>
+      </w:r>
+    </w:p>
+    <w:p>
+      <w:pPr>
+        <w:pStyle w:val="ListParagraph"/>
+        <w:rPr>
+          <w:color w:val="00B050"/>
+        </w:rPr>
+      </w:pPr>
+      <w:r>
+        <w:rPr>
+          <w:color w:val="00B050"/>
+        </w:rPr>
+        <w:t xml:space="preserve">#define </w:t>
+      </w:r>
+      <w:proofErr w:type="spellStart"/>
+      <w:proofErr w:type="gramStart"/>
+      <w:r>
+        <w:rPr>
+          <w:color w:val="00B050"/>
+        </w:rPr>
+        <w:t>digitalPinToPCMSKbit</w:t>
+      </w:r>
+      <w:proofErr w:type="spellEnd"/>
+      <w:r>
+        <w:rPr>
+          <w:color w:val="00B050"/>
+        </w:rPr>
+        <w:t>(</w:t>
+      </w:r>
+      <w:proofErr w:type="gramEnd"/>
+      <w:r>
+        <w:rPr>
+          <w:color w:val="00B050"/>
+        </w:rPr>
+        <w:t>p) ((p) % 8)</w:t>
+      </w:r>
+    </w:p>
+    <w:p>
+      <w:pPr>
+        <w:pStyle w:val="ListParagraph"/>
+        <w:rPr>
+          <w:color w:val="00B050"/>
+        </w:rPr>
+      </w:pPr>
+    </w:p>
+    <w:p>
+      <w:pPr>
+        <w:pStyle w:val="ListParagraph"/>
+      </w:pPr>
+      <w:r>
+        <w:t xml:space="preserve">Actually no changes were made just given here because one </w:t>
+      </w:r>
+      <w:proofErr w:type="spellStart"/>
+      <w:r>
+        <w:t>arduino</w:t>
+      </w:r>
+      <w:proofErr w:type="spellEnd"/>
+      <w:r>
+        <w:t xml:space="preserve"> thread told this .h problem but I </w:t>
+      </w:r>
+      <w:proofErr w:type="spellStart"/>
+      <w:r>
+        <w:t>aint</w:t>
+      </w:r>
+      <w:proofErr w:type="spellEnd"/>
+      <w:r>
+        <w:t xml:space="preserve"> got any </w:t>
+      </w:r>
+      <w:proofErr w:type="spellStart"/>
+      <w:r>
+        <w:t>prob</w:t>
+      </w:r>
+      <w:proofErr w:type="spellEnd"/>
+      <w:r>
+        <w:t xml:space="preserve"> </w:t>
+      </w:r>
+    </w:p>
+    <w:p>
+      <w:pPr>
+        <w:pStyle w:val="ListParagraph"/>
+        <w:numPr>
+          <w:ilvl w:val="0"/>
+          <w:numId w:val="5"/>
+        </w:numPr>
+      </w:pPr>
+      <w:r>
+        <w:t xml:space="preserve">So now we can give command to </w:t>
+      </w:r>
+      <w:proofErr w:type="spellStart"/>
+      <w:r>
+        <w:t>neoway</w:t>
+      </w:r>
+      <w:proofErr w:type="spellEnd"/>
+      <w:r>
+        <w:t xml:space="preserve"> and </w:t>
+      </w:r>
+      <w:proofErr w:type="spellStart"/>
+      <w:r>
+        <w:t>it’s</w:t>
+      </w:r>
+      <w:proofErr w:type="spellEnd"/>
+      <w:r>
+        <w:t xml:space="preserve"> reply can be seen on debug </w:t>
+      </w:r>
+    </w:p>
+    <w:p>
+      <w:r>
+        <w:t xml:space="preserve">***************************** </w:t>
+      </w:r>
+      <w:proofErr w:type="spellStart"/>
+      <w:proofErr w:type="gramStart"/>
+      <w:r>
+        <w:t>neoway</w:t>
+      </w:r>
+      <w:proofErr w:type="spellEnd"/>
+      <w:proofErr w:type="gramEnd"/>
+      <w:r>
+        <w:t xml:space="preserve"> Commands check *************************************</w:t>
+      </w:r>
+    </w:p>
+    <w:p>
+      <w:pPr>
+        <w:pStyle w:val="ListParagraph"/>
+        <w:numPr>
+          <w:ilvl w:val="0"/>
+          <w:numId w:val="5"/>
+        </w:numPr>
+      </w:pPr>
+      <w:r>
+        <w:t xml:space="preserve">To check the command first I need to know how to power up this thing </w:t>
+      </w:r>
+    </w:p>
+    <w:p>
+      <w:pPr>
+        <w:pStyle w:val="ListParagraph"/>
+        <w:numPr>
+          <w:ilvl w:val="0"/>
+          <w:numId w:val="5"/>
+        </w:numPr>
+      </w:pPr>
+      <w:r>
+        <w:t>Now</w:t>
+      </w:r>
+      <w:r>
+        <w:t xml:space="preserve"> from the board design </w:t>
+      </w:r>
+      <w:proofErr w:type="spellStart"/>
+      <w:r>
+        <w:t>sch</w:t>
+      </w:r>
+      <w:proofErr w:type="spellEnd"/>
+      <w:r>
+        <w:t xml:space="preserve"> there is 2 control pins in the </w:t>
+      </w:r>
+      <w:proofErr w:type="spellStart"/>
+      <w:r>
+        <w:t>mcu</w:t>
+      </w:r>
+      <w:proofErr w:type="spellEnd"/>
+      <w:r>
+        <w:t xml:space="preserve"> </w:t>
+      </w:r>
+      <w:r>
+        <w:t>….</w:t>
+      </w:r>
+      <w:r>
+        <w:t>these are : REGULATOR</w:t>
+      </w:r>
+      <w:r>
+        <w:t xml:space="preserve"> enable pin</w:t>
+      </w:r>
+      <w:r>
+        <w:t xml:space="preserve"> ON/OFF and GSM SWITCH ON OFF</w:t>
+      </w:r>
+    </w:p>
+    <w:p>
+      <w:pPr>
+        <w:pStyle w:val="ListParagraph"/>
+        <w:numPr>
+          <w:ilvl w:val="0"/>
+          <w:numId w:val="5"/>
+        </w:numPr>
+      </w:pPr>
+      <w:r>
+        <w:t xml:space="preserve">So now we will write a simple </w:t>
+      </w:r>
+      <w:r>
+        <w:t>sketch</w:t>
+      </w:r>
+      <w:r>
+        <w:t xml:space="preserve"> which will power on the GSM module and wait for incoming string from debug port then will send it to </w:t>
+      </w:r>
+      <w:proofErr w:type="spellStart"/>
+      <w:r>
+        <w:t>neoway</w:t>
+      </w:r>
+      <w:proofErr w:type="spellEnd"/>
+      <w:r>
+        <w:t xml:space="preserve"> and </w:t>
+      </w:r>
+      <w:proofErr w:type="spellStart"/>
+      <w:r>
+        <w:t>rcv</w:t>
+      </w:r>
+      <w:proofErr w:type="spellEnd"/>
+      <w:r>
+        <w:t xml:space="preserve"> its reply then it will print that reply to the debug port </w:t>
+      </w:r>
+    </w:p>
+    <w:p>
+      <w:pPr>
+        <w:pStyle w:val="ListParagraph"/>
+        <w:numPr>
+          <w:ilvl w:val="0"/>
+          <w:numId w:val="5"/>
+        </w:numPr>
+      </w:pPr>
+      <w:r>
+        <w:t xml:space="preserve">Now </w:t>
+      </w:r>
+      <w:proofErr w:type="spellStart"/>
+      <w:r>
+        <w:t>lets</w:t>
+      </w:r>
+      <w:proofErr w:type="spellEnd"/>
+      <w:r>
+        <w:t xml:space="preserve"> see which pin is REGULATOR ENABLE </w:t>
+      </w:r>
+      <w:r>
+        <w:t xml:space="preserve">and which one is GSM SWITCH </w:t>
+      </w:r>
+    </w:p>
+    <w:p>
+      <w:pPr>
+        <w:pStyle w:val="ListParagraph"/>
+        <w:shd w:val="clear" w:color="auto" w:fill="FFFFFF"/>
+        <w:tabs>
+          <w:tab w:val="left" w:pos="916"/>
+          <w:tab w:val="left" w:pos="1832"/>
+          <w:tab w:val="left" w:pos="2748"/>
+          <w:tab w:val="left" w:pos="3664"/>
+          <w:tab w:val="left" w:pos="4580"/>
+          <w:tab w:val="left" w:pos="5496"/>
+          <w:tab w:val="left" w:pos="6412"/>
+          <w:tab w:val="left" w:pos="7328"/>
+          <w:tab w:val="left" w:pos="8244"/>
+          <w:tab w:val="left" w:pos="9160"/>
+          <w:tab w:val="left" w:pos="10076"/>
+          <w:tab w:val="left" w:pos="10992"/>
+          <w:tab w:val="left" w:pos="11908"/>
+          <w:tab w:val="left" w:pos="12824"/>
+          <w:tab w:val="left" w:pos="13740"/>
+          <w:tab w:val="left" w:pos="14656"/>
+        </w:tabs>
+        <w:spacing w:after="0" w:line="240" w:lineRule="auto"/>
+        <w:rPr>
+          <w:rFonts w:ascii="Consolas" w:eastAsia="Times New Roman" w:hAnsi="Consolas" w:cs="Consolas"/>
+          <w:color w:val="333333"/>
+          <w:sz w:val="18"/>
+          <w:szCs w:val="18"/>
+        </w:rPr>
+      </w:pPr>
       <w:bookmarkStart w:id="0" w:name="_GoBack"/>
-      <w:bookmarkEnd w:id="0"/>
-    </w:p>
+      <w:r>
+        <w:rPr>
+          <w:rFonts w:ascii="Consolas" w:eastAsia="Times New Roman" w:hAnsi="Consolas" w:cs="Consolas"/>
+          <w:b/>
+          <w:bCs/>
+          <w:color w:val="999999"/>
+          <w:sz w:val="18"/>
+          <w:szCs w:val="18"/>
+        </w:rPr>
+        <w:t>#define REG</w:t>
+      </w:r>
+      <w:r>
+        <w:rPr>
+          <w:rFonts w:ascii="Consolas" w:eastAsia="Times New Roman" w:hAnsi="Consolas" w:cs="Consolas"/>
+          <w:b/>
+          <w:bCs/>
+          <w:color w:val="999999"/>
+          <w:sz w:val="18"/>
+          <w:szCs w:val="18"/>
+        </w:rPr>
+        <w:t>_</w:t>
+      </w:r>
+      <w:r>
+        <w:rPr>
+          <w:rFonts w:ascii="Consolas" w:eastAsia="Times New Roman" w:hAnsi="Consolas" w:cs="Consolas"/>
+          <w:b/>
+          <w:bCs/>
+          <w:color w:val="999999"/>
+          <w:sz w:val="18"/>
+          <w:szCs w:val="18"/>
+        </w:rPr>
+        <w:t>EN_</w:t>
+      </w:r>
+      <w:r>
+        <w:rPr>
+          <w:rFonts w:ascii="Consolas" w:eastAsia="Times New Roman" w:hAnsi="Consolas" w:cs="Consolas"/>
+          <w:b/>
+          <w:bCs/>
+          <w:color w:val="999999"/>
+          <w:sz w:val="18"/>
+          <w:szCs w:val="18"/>
+        </w:rPr>
+        <w:t>PIN 3</w:t>
+      </w:r>
+    </w:p>
+    <w:p>
+      <w:pPr>
+        <w:pStyle w:val="ListParagraph"/>
+        <w:shd w:val="clear" w:color="auto" w:fill="FFFFFF"/>
+        <w:tabs>
+          <w:tab w:val="left" w:pos="916"/>
+          <w:tab w:val="left" w:pos="1832"/>
+          <w:tab w:val="left" w:pos="2748"/>
+          <w:tab w:val="left" w:pos="3664"/>
+          <w:tab w:val="left" w:pos="4580"/>
+          <w:tab w:val="left" w:pos="5496"/>
+          <w:tab w:val="left" w:pos="6412"/>
+          <w:tab w:val="left" w:pos="7328"/>
+          <w:tab w:val="left" w:pos="8244"/>
+          <w:tab w:val="left" w:pos="9160"/>
+          <w:tab w:val="left" w:pos="10076"/>
+          <w:tab w:val="left" w:pos="10992"/>
+          <w:tab w:val="left" w:pos="11908"/>
+          <w:tab w:val="left" w:pos="12824"/>
+          <w:tab w:val="left" w:pos="13740"/>
+          <w:tab w:val="left" w:pos="14656"/>
+        </w:tabs>
+        <w:spacing w:after="0" w:line="240" w:lineRule="auto"/>
+        <w:rPr>
+          <w:rFonts w:ascii="Consolas" w:eastAsia="Times New Roman" w:hAnsi="Consolas" w:cs="Consolas"/>
+          <w:color w:val="333333"/>
+          <w:sz w:val="18"/>
+          <w:szCs w:val="18"/>
+        </w:rPr>
+      </w:pPr>
+      <w:bookmarkStart w:id="1" w:name="GsmConfig.h-68"/>
+      <w:bookmarkEnd w:id="1"/>
+      <w:r>
+        <w:rPr>
+          <w:rFonts w:ascii="Consolas" w:eastAsia="Times New Roman" w:hAnsi="Consolas" w:cs="Consolas"/>
+          <w:b/>
+          <w:bCs/>
+          <w:color w:val="999999"/>
+          <w:sz w:val="18"/>
+          <w:szCs w:val="18"/>
+        </w:rPr>
+        <w:t xml:space="preserve">#define </w:t>
+      </w:r>
+      <w:r>
+        <w:rPr>
+          <w:rFonts w:ascii="Consolas" w:eastAsia="Times New Roman" w:hAnsi="Consolas" w:cs="Consolas"/>
+          <w:b/>
+          <w:bCs/>
+          <w:color w:val="999999"/>
+          <w:sz w:val="18"/>
+          <w:szCs w:val="18"/>
+        </w:rPr>
+        <w:t>GSM_SW</w:t>
+      </w:r>
+      <w:r>
+        <w:rPr>
+          <w:rFonts w:ascii="Consolas" w:eastAsia="Times New Roman" w:hAnsi="Consolas" w:cs="Consolas"/>
+          <w:b/>
+          <w:bCs/>
+          <w:color w:val="999999"/>
+          <w:sz w:val="18"/>
+          <w:szCs w:val="18"/>
+        </w:rPr>
+        <w:t>_PIN 2</w:t>
+      </w:r>
+    </w:p>
+    <w:bookmarkEnd w:id="0"/>
     <w:p>
       <w:pPr>
         <w:pStyle w:val="ListParagraph"/>
@@ -1162,261 +1724,357 @@
         </w:numPr>
       </w:pPr>
       <w:r>
-        <w:t>Oh pins_arduino.</w:t>
-      </w:r>
-      <w:proofErr w:type="spellStart"/>
-      <w:r>
-        <w:t>h at</w:t>
-      </w:r>
-      <w:proofErr w:type="spellEnd"/>
-      <w:r>
-        <w:t xml:space="preserve"> </w:t>
-      </w:r>
-      <w:r>
-        <w:t>C:\Users\User\AppData\Local\Arduino15\packages\MightyCore\hardware\avr\1.0.7\variants\standard</w:t>
-      </w:r>
-      <w:r>
-        <w:t xml:space="preserve"> had this</w:t>
-      </w:r>
-    </w:p>
-    <w:p>
-      <w:pPr>
-        <w:pStyle w:val="ListParagraph"/>
-        <w:rPr>
-          <w:color w:val="00B050"/>
-        </w:rPr>
-      </w:pPr>
-      <w:r>
-        <w:rPr>
-          <w:color w:val="00B050"/>
-        </w:rPr>
-        <w:t xml:space="preserve">#define </w:t>
-      </w:r>
-      <w:proofErr w:type="spellStart"/>
+        <w:t xml:space="preserve">MIC29302 is the regulator that we are going to control. From MIC29302 you will see that its Enable pin is active high that’s why we have pulled it down to low by a </w:t>
+      </w:r>
       <w:proofErr w:type="gramStart"/>
       <w:r>
-        <w:rPr>
-          <w:color w:val="00B050"/>
-        </w:rPr>
-        <w:t>digitalPinToPCICR</w:t>
-      </w:r>
-      <w:proofErr w:type="spellEnd"/>
-      <w:r>
-        <w:rPr>
-          <w:color w:val="00B050"/>
-        </w:rPr>
-        <w:t>(</w:t>
+        <w:t>resistor .</w:t>
       </w:r>
       <w:proofErr w:type="gramEnd"/>
       <w:r>
-        <w:rPr>
-          <w:color w:val="00B050"/>
-        </w:rPr>
-        <w:t>p)    (((p) &gt;= 0 &amp;&amp; (p) &lt; NUM_DIGITAL_PINS) ? (&amp;PCICR</w:t>
-      </w:r>
-      <w:proofErr w:type="gramStart"/>
-      <w:r>
-        <w:rPr>
-          <w:color w:val="00B050"/>
-        </w:rPr>
-        <w:t>) :</w:t>
-      </w:r>
-      <w:proofErr w:type="gramEnd"/>
-      <w:r>
-        <w:rPr>
-          <w:color w:val="00B050"/>
-        </w:rPr>
-        <w:t xml:space="preserve"> ((uint8_t *)0))</w:t>
-      </w:r>
-    </w:p>
-    <w:p>
-      <w:pPr>
-        <w:pStyle w:val="ListParagraph"/>
-        <w:rPr>
-          <w:color w:val="00B050"/>
-        </w:rPr>
-      </w:pPr>
-      <w:r>
-        <w:rPr>
-          <w:color w:val="00B050"/>
-        </w:rPr>
-        <w:t xml:space="preserve">#define </w:t>
-      </w:r>
-      <w:proofErr w:type="spellStart"/>
-      <w:proofErr w:type="gramStart"/>
-      <w:r>
-        <w:rPr>
-          <w:color w:val="00B050"/>
-        </w:rPr>
-        <w:t>digitalPinToPCICRbit</w:t>
-      </w:r>
-      <w:proofErr w:type="spellEnd"/>
-      <w:r>
-        <w:rPr>
-          <w:color w:val="00B050"/>
-        </w:rPr>
-        <w:t>(</w:t>
-      </w:r>
-      <w:proofErr w:type="gramEnd"/>
-      <w:r>
-        <w:rPr>
-          <w:color w:val="00B050"/>
-        </w:rPr>
-        <w:t>p) ( (p) &lt;= 7 ? 1 : (p) &lt;= 15 ? 3 : (p) &lt;= 23 ? 2 : 0 )</w:t>
-      </w:r>
-    </w:p>
-    <w:p>
-      <w:pPr>
-        <w:pStyle w:val="ListParagraph"/>
-        <w:rPr>
-          <w:color w:val="00B050"/>
-        </w:rPr>
-      </w:pPr>
-      <w:r>
-        <w:rPr>
-          <w:color w:val="00B050"/>
-        </w:rPr>
-        <w:t xml:space="preserve">#define </w:t>
-      </w:r>
-      <w:proofErr w:type="spellStart"/>
-      <w:proofErr w:type="gramStart"/>
-      <w:r>
-        <w:rPr>
-          <w:color w:val="00B050"/>
-        </w:rPr>
-        <w:t>digitalPinToPCMSK</w:t>
-      </w:r>
-      <w:proofErr w:type="spellEnd"/>
-      <w:r>
-        <w:rPr>
-          <w:color w:val="00B050"/>
-        </w:rPr>
-        <w:t>(</w:t>
-      </w:r>
-      <w:proofErr w:type="gramEnd"/>
-      <w:r>
-        <w:rPr>
-          <w:color w:val="00B050"/>
-        </w:rPr>
-        <w:t>p)    ( (p) &lt;= 7 ? &amp;</w:t>
-      </w:r>
-      <w:proofErr w:type="gramStart"/>
-      <w:r>
-        <w:rPr>
-          <w:color w:val="00B050"/>
-        </w:rPr>
-        <w:t>PCMSK1 :</w:t>
-      </w:r>
-      <w:proofErr w:type="gramEnd"/>
-      <w:r>
-        <w:rPr>
-          <w:color w:val="00B050"/>
-        </w:rPr>
-        <w:t xml:space="preserve"> (p) &lt;= 15 ? &amp;</w:t>
-      </w:r>
-      <w:proofErr w:type="gramStart"/>
-      <w:r>
-        <w:rPr>
-          <w:color w:val="00B050"/>
-        </w:rPr>
-        <w:t>PCMSK3 :</w:t>
-      </w:r>
-      <w:proofErr w:type="gramEnd"/>
-      <w:r>
-        <w:rPr>
-          <w:color w:val="00B050"/>
-        </w:rPr>
-        <w:t xml:space="preserve"> (p) &lt;= 23 ? &amp;</w:t>
-      </w:r>
-      <w:proofErr w:type="gramStart"/>
-      <w:r>
-        <w:rPr>
-          <w:color w:val="00B050"/>
-        </w:rPr>
-        <w:t>PCMSK2 :</w:t>
-      </w:r>
-      <w:proofErr w:type="gramEnd"/>
-      <w:r>
-        <w:rPr>
-          <w:color w:val="00B050"/>
-        </w:rPr>
-        <w:t xml:space="preserve"> &amp;PCMSK0 )</w:t>
-      </w:r>
-    </w:p>
-    <w:p>
-      <w:pPr>
-        <w:pStyle w:val="ListParagraph"/>
-        <w:rPr>
-          <w:color w:val="00B050"/>
-        </w:rPr>
-      </w:pPr>
-      <w:r>
-        <w:rPr>
-          <w:color w:val="00B050"/>
-        </w:rPr>
-        <w:t xml:space="preserve">#define </w:t>
-      </w:r>
-      <w:proofErr w:type="spellStart"/>
-      <w:proofErr w:type="gramStart"/>
-      <w:r>
-        <w:rPr>
-          <w:color w:val="00B050"/>
-        </w:rPr>
-        <w:t>digitalPinToPCMSKbit</w:t>
-      </w:r>
-      <w:proofErr w:type="spellEnd"/>
-      <w:r>
-        <w:rPr>
-          <w:color w:val="00B050"/>
-        </w:rPr>
-        <w:t>(</w:t>
-      </w:r>
-      <w:proofErr w:type="gramEnd"/>
-      <w:r>
-        <w:rPr>
-          <w:color w:val="00B050"/>
-        </w:rPr>
-        <w:t>p) ((p) % 8)</w:t>
-      </w:r>
-    </w:p>
-    <w:p>
-      <w:r>
-        <w:t xml:space="preserve">So now we can give command to </w:t>
-      </w:r>
-      <w:proofErr w:type="spellStart"/>
-      <w:r>
-        <w:t>neoway</w:t>
-      </w:r>
-      <w:proofErr w:type="spellEnd"/>
-      <w:r>
-        <w:t xml:space="preserve"> and </w:t>
-      </w:r>
-      <w:proofErr w:type="spellStart"/>
-      <w:proofErr w:type="gramStart"/>
-      <w:r>
-        <w:t>it’s</w:t>
-      </w:r>
-      <w:proofErr w:type="spellEnd"/>
-      <w:proofErr w:type="gramEnd"/>
-      <w:r>
-        <w:t xml:space="preserve"> reply can be seen on debug </w:t>
-      </w:r>
-    </w:p>
-    <w:p>
-      <w:r>
-        <w:t xml:space="preserve">***************************** </w:t>
-      </w:r>
-      <w:proofErr w:type="spellStart"/>
-      <w:proofErr w:type="gramStart"/>
-      <w:r>
-        <w:t>neoway</w:t>
-      </w:r>
-      <w:proofErr w:type="spellEnd"/>
-      <w:proofErr w:type="gramEnd"/>
-      <w:r>
-        <w:t xml:space="preserve"> Commands check *************************************</w:t>
-      </w:r>
-    </w:p>
+        <w:t xml:space="preserve"> So no inverted logic for it </w:t>
+      </w:r>
+    </w:p>
+    <w:p>
+      <w:pPr>
+        <w:pStyle w:val="ListParagraph"/>
+        <w:numPr>
+          <w:ilvl w:val="0"/>
+          <w:numId w:val="5"/>
+        </w:numPr>
+      </w:pPr>
+      <w:r>
+        <w:t xml:space="preserve">the On/OFF pin of </w:t>
+      </w:r>
+      <w:proofErr w:type="spellStart"/>
+      <w:r>
+        <w:t>Neoway</w:t>
+      </w:r>
+      <w:proofErr w:type="spellEnd"/>
+      <w:r>
+        <w:t xml:space="preserve"> is active low and a transistor is used to control it so here it is an inverted logic </w:t>
+      </w:r>
+      <w:r>
+        <w:t xml:space="preserve">there is a weak pull up resistor for this pin in the </w:t>
+      </w:r>
+      <w:proofErr w:type="spellStart"/>
+      <w:r>
+        <w:t>gsm</w:t>
+      </w:r>
+      <w:proofErr w:type="spellEnd"/>
+      <w:r>
+        <w:t xml:space="preserve"> module </w:t>
+      </w:r>
+    </w:p>
+    <w:tbl>
+      <w:tblPr>
+        <w:tblStyle w:val="TableGrid"/>
+        <w:tblW w:w="0" w:type="auto"/>
+        <w:tblLook w:val="04A0" w:firstRow="1" w:lastRow="0" w:firstColumn="1" w:lastColumn="0" w:noHBand="0" w:noVBand="1"/>
+      </w:tblPr>
+      <w:tblGrid>
+        <w:gridCol w:w="5316"/>
+        <w:gridCol w:w="5141"/>
+      </w:tblGrid>
+      <w:tr>
+        <w:trPr>
+          <w:trHeight w:val="5570"/>
+        </w:trPr>
+        <w:tc>
+          <w:tcPr>
+            <w:tcW w:w="5228" w:type="dxa"/>
+          </w:tcPr>
+          <w:p>
+            <w:r>
+              <w:rPr>
+                <w:noProof/>
+              </w:rPr>
+              <w:drawing>
+                <wp:inline distT="0" distB="0" distL="0" distR="0" wp14:anchorId="6774A3BD" wp14:editId="00BA67B3">
+                  <wp:extent cx="3239123" cy="3419475"/>
+                  <wp:effectExtent l="0" t="0" r="0" b="0"/>
+                  <wp:docPr id="1" name="Picture 1"/>
+                  <wp:cNvGraphicFramePr>
+                    <a:graphicFrameLocks xmlns:a="http://schemas.openxmlformats.org/drawingml/2006/main" noChangeAspect="1"/>
+                  </wp:cNvGraphicFramePr>
+                  <a:graphic xmlns:a="http://schemas.openxmlformats.org/drawingml/2006/main">
+                    <a:graphicData uri="http://schemas.openxmlformats.org/drawingml/2006/picture">
+                      <pic:pic xmlns:pic="http://schemas.openxmlformats.org/drawingml/2006/picture">
+                        <pic:nvPicPr>
+                          <pic:cNvPr id="1" name="Capture.PNG"/>
+                          <pic:cNvPicPr/>
+                        </pic:nvPicPr>
+                        <pic:blipFill>
+                          <a:blip r:embed="rId12">
+                            <a:extLst>
+                              <a:ext uri="{28A0092B-C50C-407E-A947-70E740481C1C}">
+                                <a14:useLocalDpi xmlns:a14="http://schemas.microsoft.com/office/drawing/2010/main" val="0"/>
+                              </a:ext>
+                            </a:extLst>
+                          </a:blip>
+                          <a:stretch>
+                            <a:fillRect/>
+                          </a:stretch>
+                        </pic:blipFill>
+                        <pic:spPr>
+                          <a:xfrm>
+                            <a:off x="0" y="0"/>
+                            <a:ext cx="3239123" cy="3419475"/>
+                          </a:xfrm>
+                          <a:prstGeom prst="rect">
+                            <a:avLst/>
+                          </a:prstGeom>
+                        </pic:spPr>
+                      </pic:pic>
+                    </a:graphicData>
+                  </a:graphic>
+                </wp:inline>
+              </w:drawing>
+            </w:r>
+          </w:p>
+        </w:tc>
+        <w:tc>
+          <w:tcPr>
+            <w:tcW w:w="5229" w:type="dxa"/>
+          </w:tcPr>
+          <w:p>
+            <w:r>
+              <w:t>v</w:t>
+            </w:r>
+            <w:r>
+              <w:t xml:space="preserve">oid </w:t>
+            </w:r>
+            <w:proofErr w:type="spellStart"/>
+            <w:r>
+              <w:t>pinsInit</w:t>
+            </w:r>
+            <w:proofErr w:type="spellEnd"/>
+            <w:r>
+              <w:t>(</w:t>
+            </w:r>
+            <w:r>
+              <w:t>void</w:t>
+            </w:r>
+            <w:r>
+              <w:t>)</w:t>
+            </w:r>
+          </w:p>
+          <w:p>
+            <w:r>
+              <w:t>{</w:t>
+            </w:r>
+          </w:p>
+          <w:p>
+            <w:r>
+              <w:t xml:space="preserve">    </w:t>
+            </w:r>
+            <w:proofErr w:type="spellStart"/>
+            <w:r>
+              <w:t>pinMode</w:t>
+            </w:r>
+            <w:proofErr w:type="spellEnd"/>
+            <w:r>
+              <w:t>(REG_EN_PIN, OUTPUT);</w:t>
+            </w:r>
+          </w:p>
+          <w:p>
+            <w:r>
+              <w:t xml:space="preserve">    </w:t>
+            </w:r>
+            <w:proofErr w:type="spellStart"/>
+            <w:r>
+              <w:t>pinMode</w:t>
+            </w:r>
+            <w:proofErr w:type="spellEnd"/>
+            <w:r>
+              <w:t>(</w:t>
+            </w:r>
+            <w:r>
+              <w:t>GSM_SW</w:t>
+            </w:r>
+            <w:r>
+              <w:t>_PIN, OUTPUT);</w:t>
+            </w:r>
+          </w:p>
+          <w:p>
+            <w:r>
+              <w:t xml:space="preserve">    //giving the inactive stages at first</w:t>
+            </w:r>
+          </w:p>
+          <w:p>
+            <w:r>
+              <w:t xml:space="preserve">    </w:t>
+            </w:r>
+            <w:proofErr w:type="spellStart"/>
+            <w:r>
+              <w:t>digitalWrite</w:t>
+            </w:r>
+            <w:proofErr w:type="spellEnd"/>
+            <w:r>
+              <w:t xml:space="preserve">(GSM_SW_PIN, </w:t>
+            </w:r>
+            <w:r>
+              <w:t>HIGH</w:t>
+            </w:r>
+            <w:r>
+              <w:t>);</w:t>
+            </w:r>
+            <w:r>
+              <w:t xml:space="preserve">  //active low(~)</w:t>
+            </w:r>
+          </w:p>
+          <w:p>
+            <w:r>
+              <w:t xml:space="preserve">    </w:t>
+            </w:r>
+            <w:proofErr w:type="spellStart"/>
+            <w:r>
+              <w:t>digitalWrite</w:t>
+            </w:r>
+            <w:proofErr w:type="spellEnd"/>
+            <w:r>
+              <w:t>(REG_EN_PIN, LOW);</w:t>
+            </w:r>
+            <w:r>
+              <w:t xml:space="preserve">    //active high</w:t>
+            </w:r>
+          </w:p>
+          <w:p>
+            <w:r>
+              <w:t xml:space="preserve">    delay(</w:t>
+            </w:r>
+            <w:r>
+              <w:t>500);</w:t>
+            </w:r>
+          </w:p>
+          <w:p>
+            <w:r>
+              <w:t>}</w:t>
+            </w:r>
+          </w:p>
+          <w:p>
+            <w:r>
+              <w:t xml:space="preserve">void </w:t>
+            </w:r>
+            <w:proofErr w:type="spellStart"/>
+            <w:r>
+              <w:t>powerOn</w:t>
+            </w:r>
+            <w:proofErr w:type="spellEnd"/>
+            <w:r>
+              <w:t>(void)</w:t>
+            </w:r>
+          </w:p>
+          <w:p>
+            <w:r>
+              <w:t>{</w:t>
+            </w:r>
+          </w:p>
+          <w:p>
+            <w:r>
+              <w:t xml:space="preserve">    </w:t>
+            </w:r>
+            <w:proofErr w:type="spellStart"/>
+            <w:r>
+              <w:t>digitalWrite</w:t>
+            </w:r>
+            <w:proofErr w:type="spellEnd"/>
+            <w:r>
+              <w:t>(REG_EN_PIN, HIGH);</w:t>
+            </w:r>
+          </w:p>
+          <w:p>
+            <w:r>
+              <w:t xml:space="preserve">    delay(300);</w:t>
+            </w:r>
+          </w:p>
+          <w:p>
+            <w:r>
+              <w:t>}</w:t>
+            </w:r>
+          </w:p>
+          <w:p/>
+          <w:p>
+            <w:r>
+              <w:t xml:space="preserve">void </w:t>
+            </w:r>
+            <w:proofErr w:type="spellStart"/>
+            <w:r>
+              <w:t>powerOff</w:t>
+            </w:r>
+            <w:proofErr w:type="spellEnd"/>
+            <w:r>
+              <w:t>(void)</w:t>
+            </w:r>
+          </w:p>
+          <w:p>
+            <w:r>
+              <w:t>{</w:t>
+            </w:r>
+          </w:p>
+          <w:p>
+            <w:r>
+              <w:t xml:space="preserve">   </w:t>
+            </w:r>
+            <w:proofErr w:type="spellStart"/>
+            <w:r>
+              <w:t>digitalWrite</w:t>
+            </w:r>
+            <w:proofErr w:type="spellEnd"/>
+            <w:r>
+              <w:t>(</w:t>
+            </w:r>
+            <w:r>
+              <w:t>REG_EN_PIN,LOW);</w:t>
+            </w:r>
+          </w:p>
+          <w:p>
+            <w:r>
+              <w:t>}</w:t>
+            </w:r>
+          </w:p>
+        </w:tc>
+      </w:tr>
+    </w:tbl>
+    <w:p/>
+    <w:p>
+      <w:pPr>
+        <w:pStyle w:val="ListParagraph"/>
+        <w:numPr>
+          <w:ilvl w:val="0"/>
+          <w:numId w:val="6"/>
+        </w:numPr>
+      </w:pPr>
+      <w:proofErr w:type="spellStart"/>
+      <w:r>
+        <w:lastRenderedPageBreak/>
+        <w:t>Ow</w:t>
+      </w:r>
+      <w:proofErr w:type="spellEnd"/>
+      <w:r>
+        <w:t xml:space="preserve"> I forgot to tell you </w:t>
+      </w:r>
+      <w:proofErr w:type="spellStart"/>
+      <w:r>
+        <w:t>gsmModule</w:t>
+      </w:r>
+      <w:proofErr w:type="spellEnd"/>
+      <w:r>
+        <w:t xml:space="preserve"> is connected to </w:t>
+      </w:r>
+      <w:proofErr w:type="spellStart"/>
+      <w:r>
+        <w:t>mcu</w:t>
+      </w:r>
+      <w:proofErr w:type="spellEnd"/>
+      <w:r>
+        <w:t xml:space="preserve"> via serial1 </w:t>
+      </w:r>
+    </w:p>
+    <w:p/>
+    <w:p/>
+    <w:p/>
+    <w:p/>
     <w:p/>
     <w:p/>
     <w:p/>
@@ -1425,7 +2083,7 @@
     <w:p/>
     <w:p/>
     <w:sectPr>
-      <w:pgSz w:w="12240" w:h="15840"/>
+      <w:pgSz w:w="11907" w:h="16839" w:code="9"/>
       <w:pgMar w:top="720" w:right="720" w:bottom="720" w:left="720" w:header="720" w:footer="720" w:gutter="0"/>
       <w:cols w:space="720"/>
       <w:docGrid w:linePitch="360"/>
@@ -1552,7 +2210,7 @@
   <w:abstractNum w:abstractNumId="1">
     <w:nsid w:val="490510F2"/>
     <w:multiLevelType w:val="hybridMultilevel"/>
-    <w:tmpl w:val="7BE0D8FA"/>
+    <w:tmpl w:val="ED22B72C"/>
     <w:lvl w:ilvl="0" w:tplc="04090001">
       <w:start w:val="1"/>
       <w:numFmt w:val="bullet"/>
@@ -1889,6 +2547,119 @@
     </w:lvl>
   </w:abstractNum>
   <w:abstractNum w:abstractNumId="4">
+    <w:nsid w:val="5E390807"/>
+    <w:multiLevelType w:val="hybridMultilevel"/>
+    <w:tmpl w:val="59E87870"/>
+    <w:lvl w:ilvl="0" w:tplc="04090001">
+      <w:start w:val="1"/>
+      <w:numFmt w:val="bullet"/>
+      <w:lvlText w:val=""/>
+      <w:lvlJc w:val="left"/>
+      <w:pPr>
+        <w:ind w:left="720" w:hanging="360"/>
+      </w:pPr>
+      <w:rPr>
+        <w:rFonts w:ascii="Symbol" w:hAnsi="Symbol" w:hint="default"/>
+      </w:rPr>
+    </w:lvl>
+    <w:lvl w:ilvl="1" w:tplc="04090003" w:tentative="1">
+      <w:start w:val="1"/>
+      <w:numFmt w:val="bullet"/>
+      <w:lvlText w:val="o"/>
+      <w:lvlJc w:val="left"/>
+      <w:pPr>
+        <w:ind w:left="1440" w:hanging="360"/>
+      </w:pPr>
+      <w:rPr>
+        <w:rFonts w:ascii="Courier New" w:hAnsi="Courier New" w:cs="Courier New" w:hint="default"/>
+      </w:rPr>
+    </w:lvl>
+    <w:lvl w:ilvl="2" w:tplc="04090005" w:tentative="1">
+      <w:start w:val="1"/>
+      <w:numFmt w:val="bullet"/>
+      <w:lvlText w:val=""/>
+      <w:lvlJc w:val="left"/>
+      <w:pPr>
+        <w:ind w:left="2160" w:hanging="360"/>
+      </w:pPr>
+      <w:rPr>
+        <w:rFonts w:ascii="Wingdings" w:hAnsi="Wingdings" w:hint="default"/>
+      </w:rPr>
+    </w:lvl>
+    <w:lvl w:ilvl="3" w:tplc="04090001" w:tentative="1">
+      <w:start w:val="1"/>
+      <w:numFmt w:val="bullet"/>
+      <w:lvlText w:val=""/>
+      <w:lvlJc w:val="left"/>
+      <w:pPr>
+        <w:ind w:left="2880" w:hanging="360"/>
+      </w:pPr>
+      <w:rPr>
+        <w:rFonts w:ascii="Symbol" w:hAnsi="Symbol" w:hint="default"/>
+      </w:rPr>
+    </w:lvl>
+    <w:lvl w:ilvl="4" w:tplc="04090003" w:tentative="1">
+      <w:start w:val="1"/>
+      <w:numFmt w:val="bullet"/>
+      <w:lvlText w:val="o"/>
+      <w:lvlJc w:val="left"/>
+      <w:pPr>
+        <w:ind w:left="3600" w:hanging="360"/>
+      </w:pPr>
+      <w:rPr>
+        <w:rFonts w:ascii="Courier New" w:hAnsi="Courier New" w:cs="Courier New" w:hint="default"/>
+      </w:rPr>
+    </w:lvl>
+    <w:lvl w:ilvl="5" w:tplc="04090005" w:tentative="1">
+      <w:start w:val="1"/>
+      <w:numFmt w:val="bullet"/>
+      <w:lvlText w:val=""/>
+      <w:lvlJc w:val="left"/>
+      <w:pPr>
+        <w:ind w:left="4320" w:hanging="360"/>
+      </w:pPr>
+      <w:rPr>
+        <w:rFonts w:ascii="Wingdings" w:hAnsi="Wingdings" w:hint="default"/>
+      </w:rPr>
+    </w:lvl>
+    <w:lvl w:ilvl="6" w:tplc="04090001" w:tentative="1">
+      <w:start w:val="1"/>
+      <w:numFmt w:val="bullet"/>
+      <w:lvlText w:val=""/>
+      <w:lvlJc w:val="left"/>
+      <w:pPr>
+        <w:ind w:left="5040" w:hanging="360"/>
+      </w:pPr>
+      <w:rPr>
+        <w:rFonts w:ascii="Symbol" w:hAnsi="Symbol" w:hint="default"/>
+      </w:rPr>
+    </w:lvl>
+    <w:lvl w:ilvl="7" w:tplc="04090003" w:tentative="1">
+      <w:start w:val="1"/>
+      <w:numFmt w:val="bullet"/>
+      <w:lvlText w:val="o"/>
+      <w:lvlJc w:val="left"/>
+      <w:pPr>
+        <w:ind w:left="5760" w:hanging="360"/>
+      </w:pPr>
+      <w:rPr>
+        <w:rFonts w:ascii="Courier New" w:hAnsi="Courier New" w:cs="Courier New" w:hint="default"/>
+      </w:rPr>
+    </w:lvl>
+    <w:lvl w:ilvl="8" w:tplc="04090005" w:tentative="1">
+      <w:start w:val="1"/>
+      <w:numFmt w:val="bullet"/>
+      <w:lvlText w:val=""/>
+      <w:lvlJc w:val="left"/>
+      <w:pPr>
+        <w:ind w:left="6480" w:hanging="360"/>
+      </w:pPr>
+      <w:rPr>
+        <w:rFonts w:ascii="Wingdings" w:hAnsi="Wingdings" w:hint="default"/>
+      </w:rPr>
+    </w:lvl>
+  </w:abstractNum>
+  <w:abstractNum w:abstractNumId="5">
     <w:nsid w:val="783E2713"/>
     <w:multiLevelType w:val="hybridMultilevel"/>
     <w:tmpl w:val="5DB68C0E"/>
@@ -2005,7 +2776,7 @@
     <w:abstractNumId w:val="3"/>
   </w:num>
   <w:num w:numId="2">
-    <w:abstractNumId w:val="4"/>
+    <w:abstractNumId w:val="5"/>
   </w:num>
   <w:num w:numId="3">
     <w:abstractNumId w:val="0"/>
@@ -2015,6 +2786,9 @@
   </w:num>
   <w:num w:numId="5">
     <w:abstractNumId w:val="1"/>
+  </w:num>
+  <w:num w:numId="6">
+    <w:abstractNumId w:val="4"/>
   </w:num>
 </w:numbering>
 </file>
@@ -2462,6 +3236,90 @@
       <w:contextualSpacing/>
     </w:pPr>
   </w:style>
+  <w:style w:type="paragraph" w:styleId="HTMLPreformatted">
+    <w:name w:val="HTML Preformatted"/>
+    <w:basedOn w:val="Normal"/>
+    <w:link w:val="HTMLPreformattedChar"/>
+    <w:uiPriority w:val="99"/>
+    <w:semiHidden/>
+    <w:unhideWhenUsed/>
+    <w:rsid w:val="00AC0C84"/>
+    <w:pPr>
+      <w:tabs>
+        <w:tab w:val="left" w:pos="916"/>
+        <w:tab w:val="left" w:pos="1832"/>
+        <w:tab w:val="left" w:pos="2748"/>
+        <w:tab w:val="left" w:pos="3664"/>
+        <w:tab w:val="left" w:pos="4580"/>
+        <w:tab w:val="left" w:pos="5496"/>
+        <w:tab w:val="left" w:pos="6412"/>
+        <w:tab w:val="left" w:pos="7328"/>
+        <w:tab w:val="left" w:pos="8244"/>
+        <w:tab w:val="left" w:pos="9160"/>
+        <w:tab w:val="left" w:pos="10076"/>
+        <w:tab w:val="left" w:pos="10992"/>
+        <w:tab w:val="left" w:pos="11908"/>
+        <w:tab w:val="left" w:pos="12824"/>
+        <w:tab w:val="left" w:pos="13740"/>
+        <w:tab w:val="left" w:pos="14656"/>
+      </w:tabs>
+      <w:spacing w:after="0" w:line="240" w:lineRule="auto"/>
+    </w:pPr>
+    <w:rPr>
+      <w:rFonts w:ascii="Courier New" w:eastAsia="Times New Roman" w:hAnsi="Courier New" w:cs="Courier New"/>
+      <w:sz w:val="20"/>
+      <w:szCs w:val="20"/>
+    </w:rPr>
+  </w:style>
+  <w:style w:type="character" w:customStyle="1" w:styleId="HTMLPreformattedChar">
+    <w:name w:val="HTML Preformatted Char"/>
+    <w:basedOn w:val="DefaultParagraphFont"/>
+    <w:link w:val="HTMLPreformatted"/>
+    <w:uiPriority w:val="99"/>
+    <w:semiHidden/>
+    <w:rsid w:val="00AC0C84"/>
+    <w:rPr>
+      <w:rFonts w:ascii="Courier New" w:eastAsia="Times New Roman" w:hAnsi="Courier New" w:cs="Courier New"/>
+      <w:sz w:val="20"/>
+      <w:szCs w:val="20"/>
+    </w:rPr>
+  </w:style>
+  <w:style w:type="character" w:customStyle="1" w:styleId="cp">
+    <w:name w:val="cp"/>
+    <w:basedOn w:val="DefaultParagraphFont"/>
+    <w:rsid w:val="00AC0C84"/>
+  </w:style>
+  <w:style w:type="character" w:customStyle="1" w:styleId="c1">
+    <w:name w:val="c1"/>
+    <w:basedOn w:val="DefaultParagraphFont"/>
+    <w:rsid w:val="00AC0C84"/>
+  </w:style>
+  <w:style w:type="table" w:styleId="TableGrid">
+    <w:name w:val="Table Grid"/>
+    <w:basedOn w:val="TableNormal"/>
+    <w:uiPriority w:val="39"/>
+    <w:rsid w:val="00047ECD"/>
+    <w:pPr>
+      <w:spacing w:after="0" w:line="240" w:lineRule="auto"/>
+    </w:pPr>
+    <w:tblPr>
+      <w:tblInd w:w="0" w:type="dxa"/>
+      <w:tblBorders>
+        <w:top w:val="single" w:sz="4" w:space="0" w:color="auto"/>
+        <w:left w:val="single" w:sz="4" w:space="0" w:color="auto"/>
+        <w:bottom w:val="single" w:sz="4" w:space="0" w:color="auto"/>
+        <w:right w:val="single" w:sz="4" w:space="0" w:color="auto"/>
+        <w:insideH w:val="single" w:sz="4" w:space="0" w:color="auto"/>
+        <w:insideV w:val="single" w:sz="4" w:space="0" w:color="auto"/>
+      </w:tblBorders>
+      <w:tblCellMar>
+        <w:top w:w="0" w:type="dxa"/>
+        <w:left w:w="108" w:type="dxa"/>
+        <w:bottom w:w="0" w:type="dxa"/>
+        <w:right w:w="108" w:type="dxa"/>
+      </w:tblCellMar>
+    </w:tblPr>
+  </w:style>
 </w:styles>
 </file>
 

</xml_diff>